<commit_message>
Se actualizo el word
</commit_message>
<xml_diff>
--- a/Lab06/Lab06.docx
+++ b/Lab06/Lab06.docx
@@ -736,16 +736,14 @@
         <w:rPr>
           <w:lang w:val="es-CO"/>
         </w:rPr>
-        <w:t xml:space="preserve"> que </w:t>
-      </w:r>
-      <w:proofErr w:type="spellStart"/>
-      <w:r>
-        <w:rPr>
-          <w:lang w:val="es-CO"/>
-        </w:rPr>
-        <w:t>cre</w:t>
-      </w:r>
-      <w:proofErr w:type="spellEnd"/>
+        <w:t xml:space="preserve"> que cre</w:t>
+      </w:r>
+      <w:r>
+        <w:rPr>
+          <w:lang w:val="es-CO"/>
+        </w:rPr>
+        <w:t>a</w:t>
+      </w:r>
       <w:r>
         <w:rPr>
           <w:lang w:val="es-CO"/>
@@ -814,6 +812,7 @@
       <w:pPr>
         <w:pStyle w:val="Prrafodelista"/>
         <w:rPr>
+          <w:u w:val="single"/>
           <w:lang w:val="es-CO"/>
         </w:rPr>
       </w:pPr>
@@ -1014,6 +1013,129 @@
     <w:p>
       <w:pPr>
         <w:pStyle w:val="Prrafodelista"/>
+        <w:rPr>
+          <w:lang w:val="es-CO"/>
+        </w:rPr>
+      </w:pPr>
+      <w:r>
+        <w:rPr>
+          <w:noProof/>
+          <w:lang w:val="es-CO" w:eastAsia="es-CO"/>
+        </w:rPr>
+        <w:drawing>
+          <wp:inline distT="0" distB="0" distL="0" distR="0" wp14:anchorId="4B999205" wp14:editId="65983576">
+            <wp:extent cx="3524250" cy="2047875"/>
+            <wp:effectExtent l="0" t="0" r="0" b="9525"/>
+            <wp:docPr id="6" name="Imagen 6"/>
+            <wp:cNvGraphicFramePr>
+              <a:graphicFrameLocks xmlns:a="http://schemas.openxmlformats.org/drawingml/2006/main" noChangeAspect="1"/>
+            </wp:cNvGraphicFramePr>
+            <a:graphic xmlns:a="http://schemas.openxmlformats.org/drawingml/2006/main">
+              <a:graphicData uri="http://schemas.openxmlformats.org/drawingml/2006/picture">
+                <pic:pic xmlns:pic="http://schemas.openxmlformats.org/drawingml/2006/picture">
+                  <pic:nvPicPr>
+                    <pic:cNvPr id="1" name=""/>
+                    <pic:cNvPicPr/>
+                  </pic:nvPicPr>
+                  <pic:blipFill>
+                    <a:blip r:embed="rId9"/>
+                    <a:stretch>
+                      <a:fillRect/>
+                    </a:stretch>
+                  </pic:blipFill>
+                  <pic:spPr>
+                    <a:xfrm>
+                      <a:off x="0" y="0"/>
+                      <a:ext cx="3524250" cy="2047875"/>
+                    </a:xfrm>
+                    <a:prstGeom prst="rect">
+                      <a:avLst/>
+                    </a:prstGeom>
+                  </pic:spPr>
+                </pic:pic>
+              </a:graphicData>
+            </a:graphic>
+          </wp:inline>
+        </w:drawing>
+      </w:r>
+    </w:p>
+    <w:p>
+      <w:pPr>
+        <w:pStyle w:val="Prrafodelista"/>
+        <w:rPr>
+          <w:lang w:val="es-CO"/>
+        </w:rPr>
+      </w:pPr>
+    </w:p>
+    <w:p>
+      <w:pPr>
+        <w:pStyle w:val="Prrafodelista"/>
+        <w:rPr>
+          <w:lang w:val="es-CO"/>
+        </w:rPr>
+      </w:pPr>
+    </w:p>
+    <w:p>
+      <w:pPr>
+        <w:pStyle w:val="Prrafodelista"/>
+        <w:rPr>
+          <w:lang w:val="es-CO"/>
+        </w:rPr>
+      </w:pPr>
+      <w:r>
+        <w:rPr>
+          <w:noProof/>
+          <w:lang w:val="es-CO" w:eastAsia="es-CO"/>
+        </w:rPr>
+        <w:lastRenderedPageBreak/>
+        <w:drawing>
+          <wp:inline distT="0" distB="0" distL="0" distR="0" wp14:anchorId="2EECEBA8" wp14:editId="18ACEF56">
+            <wp:extent cx="5612130" cy="4890770"/>
+            <wp:effectExtent l="0" t="0" r="7620" b="5080"/>
+            <wp:docPr id="7" name="Imagen 7"/>
+            <wp:cNvGraphicFramePr>
+              <a:graphicFrameLocks xmlns:a="http://schemas.openxmlformats.org/drawingml/2006/main" noChangeAspect="1"/>
+            </wp:cNvGraphicFramePr>
+            <a:graphic xmlns:a="http://schemas.openxmlformats.org/drawingml/2006/main">
+              <a:graphicData uri="http://schemas.openxmlformats.org/drawingml/2006/picture">
+                <pic:pic xmlns:pic="http://schemas.openxmlformats.org/drawingml/2006/picture">
+                  <pic:nvPicPr>
+                    <pic:cNvPr id="1" name=""/>
+                    <pic:cNvPicPr/>
+                  </pic:nvPicPr>
+                  <pic:blipFill>
+                    <a:blip r:embed="rId10"/>
+                    <a:stretch>
+                      <a:fillRect/>
+                    </a:stretch>
+                  </pic:blipFill>
+                  <pic:spPr>
+                    <a:xfrm>
+                      <a:off x="0" y="0"/>
+                      <a:ext cx="5612130" cy="4890770"/>
+                    </a:xfrm>
+                    <a:prstGeom prst="rect">
+                      <a:avLst/>
+                    </a:prstGeom>
+                  </pic:spPr>
+                </pic:pic>
+              </a:graphicData>
+            </a:graphic>
+          </wp:inline>
+        </w:drawing>
+      </w:r>
+    </w:p>
+    <w:p>
+      <w:pPr>
+        <w:pStyle w:val="Prrafodelista"/>
+        <w:rPr>
+          <w:lang w:val="es-CO"/>
+        </w:rPr>
+      </w:pPr>
+    </w:p>
+    <w:p>
+      <w:pPr>
+        <w:pStyle w:val="Prrafodelista"/>
         <w:numPr>
           <w:ilvl w:val="0"/>
           <w:numId w:val="4"/>
@@ -1031,6 +1153,63 @@
     </w:p>
     <w:p>
       <w:pPr>
+        <w:ind w:left="708"/>
+        <w:rPr>
+          <w:lang w:val="es-CO"/>
+        </w:rPr>
+      </w:pPr>
+      <w:r>
+        <w:rPr>
+          <w:noProof/>
+          <w:lang w:val="es-CO" w:eastAsia="es-CO"/>
+        </w:rPr>
+        <w:drawing>
+          <wp:inline distT="0" distB="0" distL="0" distR="0" wp14:anchorId="493942F3" wp14:editId="6FA82A3D">
+            <wp:extent cx="5612130" cy="2018665"/>
+            <wp:effectExtent l="0" t="0" r="7620" b="635"/>
+            <wp:docPr id="5" name="Imagen 5"/>
+            <wp:cNvGraphicFramePr>
+              <a:graphicFrameLocks xmlns:a="http://schemas.openxmlformats.org/drawingml/2006/main" noChangeAspect="1"/>
+            </wp:cNvGraphicFramePr>
+            <a:graphic xmlns:a="http://schemas.openxmlformats.org/drawingml/2006/main">
+              <a:graphicData uri="http://schemas.openxmlformats.org/drawingml/2006/picture">
+                <pic:pic xmlns:pic="http://schemas.openxmlformats.org/drawingml/2006/picture">
+                  <pic:nvPicPr>
+                    <pic:cNvPr id="1" name=""/>
+                    <pic:cNvPicPr/>
+                  </pic:nvPicPr>
+                  <pic:blipFill>
+                    <a:blip r:embed="rId11"/>
+                    <a:stretch>
+                      <a:fillRect/>
+                    </a:stretch>
+                  </pic:blipFill>
+                  <pic:spPr>
+                    <a:xfrm>
+                      <a:off x="0" y="0"/>
+                      <a:ext cx="5612130" cy="2018665"/>
+                    </a:xfrm>
+                    <a:prstGeom prst="rect">
+                      <a:avLst/>
+                    </a:prstGeom>
+                  </pic:spPr>
+                </pic:pic>
+              </a:graphicData>
+            </a:graphic>
+          </wp:inline>
+        </w:drawing>
+      </w:r>
+    </w:p>
+    <w:p>
+      <w:pPr>
+        <w:ind w:left="708"/>
+        <w:rPr>
+          <w:lang w:val="es-CO"/>
+        </w:rPr>
+      </w:pPr>
+    </w:p>
+    <w:p>
+      <w:pPr>
         <w:pStyle w:val="Prrafodelista"/>
         <w:numPr>
           <w:ilvl w:val="0"/>
@@ -1044,6 +1223,7 @@
         <w:rPr>
           <w:lang w:val="es-CO"/>
         </w:rPr>
+        <w:lastRenderedPageBreak/>
         <w:t xml:space="preserve">Validen este método </w:t>
       </w:r>
       <w:proofErr w:type="spellStart"/>
@@ -1060,6 +1240,2369 @@
         </w:rPr>
         <w:t xml:space="preserve"> guardando el autómata inicial después de dos clics como un autómata.dat. ¿El archivo se creó en el disco? ¿Cuánto espacio ocupa?</w:t>
       </w:r>
+    </w:p>
+    <w:p>
+      <w:pPr>
+        <w:ind w:left="12" w:firstLine="708"/>
+        <w:rPr>
+          <w:lang w:val="es-CO"/>
+        </w:rPr>
+      </w:pPr>
+      <w:r>
+        <w:rPr>
+          <w:noProof/>
+          <w:lang w:val="es-CO" w:eastAsia="es-CO"/>
+        </w:rPr>
+        <w:drawing>
+          <wp:inline distT="0" distB="0" distL="0" distR="0" wp14:anchorId="0E2F49CD" wp14:editId="6EA7CE67">
+            <wp:extent cx="3448050" cy="4838700"/>
+            <wp:effectExtent l="0" t="0" r="0" b="0"/>
+            <wp:docPr id="10" name="Imagen 10"/>
+            <wp:cNvGraphicFramePr>
+              <a:graphicFrameLocks xmlns:a="http://schemas.openxmlformats.org/drawingml/2006/main" noChangeAspect="1"/>
+            </wp:cNvGraphicFramePr>
+            <a:graphic xmlns:a="http://schemas.openxmlformats.org/drawingml/2006/main">
+              <a:graphicData uri="http://schemas.openxmlformats.org/drawingml/2006/picture">
+                <pic:pic xmlns:pic="http://schemas.openxmlformats.org/drawingml/2006/picture">
+                  <pic:nvPicPr>
+                    <pic:cNvPr id="1" name=""/>
+                    <pic:cNvPicPr/>
+                  </pic:nvPicPr>
+                  <pic:blipFill>
+                    <a:blip r:embed="rId12"/>
+                    <a:stretch>
+                      <a:fillRect/>
+                    </a:stretch>
+                  </pic:blipFill>
+                  <pic:spPr>
+                    <a:xfrm>
+                      <a:off x="0" y="0"/>
+                      <a:ext cx="3448050" cy="4838700"/>
+                    </a:xfrm>
+                    <a:prstGeom prst="rect">
+                      <a:avLst/>
+                    </a:prstGeom>
+                  </pic:spPr>
+                </pic:pic>
+              </a:graphicData>
+            </a:graphic>
+          </wp:inline>
+        </w:drawing>
+      </w:r>
+    </w:p>
+    <w:p>
+      <w:pPr>
+        <w:ind w:left="12" w:firstLine="708"/>
+        <w:rPr>
+          <w:lang w:val="es-CO"/>
+        </w:rPr>
+      </w:pPr>
+    </w:p>
+    <w:p>
+      <w:pPr>
+        <w:pStyle w:val="Prrafodelista"/>
+        <w:numPr>
+          <w:ilvl w:val="0"/>
+          <w:numId w:val="4"/>
+        </w:numPr>
+        <w:rPr>
+          <w:lang w:val="es-CO"/>
+        </w:rPr>
+      </w:pPr>
+      <w:r>
+        <w:rPr>
+          <w:lang w:val="es-CO"/>
+        </w:rPr>
+        <w:t xml:space="preserve">Construyan el método </w:t>
+      </w:r>
+      <w:proofErr w:type="spellStart"/>
+      <w:r>
+        <w:rPr>
+          <w:lang w:val="es-CO"/>
+        </w:rPr>
+        <w:t>opcionAbrir</w:t>
+      </w:r>
+      <w:proofErr w:type="spellEnd"/>
+      <w:r>
+        <w:rPr>
+          <w:lang w:val="es-CO"/>
+        </w:rPr>
+        <w:t xml:space="preserve"> que une de forma adecuada la capa de presentación con la capa de aplicación. Ejecuten la aplicación probando las diferentes opciones del </w:t>
+      </w:r>
+      <w:proofErr w:type="spellStart"/>
+      <w:r>
+        <w:rPr>
+          <w:lang w:val="es-CO"/>
+        </w:rPr>
+        <w:t>FileChooser</w:t>
+      </w:r>
+      <w:proofErr w:type="spellEnd"/>
+      <w:r>
+        <w:rPr>
+          <w:lang w:val="es-CO"/>
+        </w:rPr>
+        <w:t xml:space="preserve"> y capturen una pantalla significativa. </w:t>
+      </w:r>
+    </w:p>
+    <w:p>
+      <w:pPr>
+        <w:ind w:left="708"/>
+        <w:rPr>
+          <w:lang w:val="es-CO"/>
+        </w:rPr>
+      </w:pPr>
+    </w:p>
+    <w:p>
+      <w:pPr>
+        <w:ind w:left="708"/>
+        <w:rPr>
+          <w:lang w:val="es-CO"/>
+        </w:rPr>
+      </w:pPr>
+      <w:r>
+        <w:rPr>
+          <w:noProof/>
+          <w:lang w:val="es-CO" w:eastAsia="es-CO"/>
+        </w:rPr>
+        <w:lastRenderedPageBreak/>
+        <w:drawing>
+          <wp:inline distT="0" distB="0" distL="0" distR="0" wp14:anchorId="4CCC225A" wp14:editId="3BFF87A2">
+            <wp:extent cx="4857750" cy="2095500"/>
+            <wp:effectExtent l="0" t="0" r="0" b="0"/>
+            <wp:docPr id="12" name="Imagen 12"/>
+            <wp:cNvGraphicFramePr>
+              <a:graphicFrameLocks xmlns:a="http://schemas.openxmlformats.org/drawingml/2006/main" noChangeAspect="1"/>
+            </wp:cNvGraphicFramePr>
+            <a:graphic xmlns:a="http://schemas.openxmlformats.org/drawingml/2006/main">
+              <a:graphicData uri="http://schemas.openxmlformats.org/drawingml/2006/picture">
+                <pic:pic xmlns:pic="http://schemas.openxmlformats.org/drawingml/2006/picture">
+                  <pic:nvPicPr>
+                    <pic:cNvPr id="1" name=""/>
+                    <pic:cNvPicPr/>
+                  </pic:nvPicPr>
+                  <pic:blipFill>
+                    <a:blip r:embed="rId13"/>
+                    <a:stretch>
+                      <a:fillRect/>
+                    </a:stretch>
+                  </pic:blipFill>
+                  <pic:spPr>
+                    <a:xfrm>
+                      <a:off x="0" y="0"/>
+                      <a:ext cx="4857750" cy="2095500"/>
+                    </a:xfrm>
+                    <a:prstGeom prst="rect">
+                      <a:avLst/>
+                    </a:prstGeom>
+                  </pic:spPr>
+                </pic:pic>
+              </a:graphicData>
+            </a:graphic>
+          </wp:inline>
+        </w:drawing>
+      </w:r>
+    </w:p>
+    <w:p>
+      <w:pPr>
+        <w:ind w:left="708"/>
+        <w:rPr>
+          <w:lang w:val="es-CO"/>
+        </w:rPr>
+      </w:pPr>
+    </w:p>
+    <w:p>
+      <w:pPr>
+        <w:ind w:left="708"/>
+        <w:rPr>
+          <w:lang w:val="es-CO"/>
+        </w:rPr>
+      </w:pPr>
+      <w:r>
+        <w:rPr>
+          <w:noProof/>
+          <w:lang w:val="es-CO" w:eastAsia="es-CO"/>
+        </w:rPr>
+        <w:drawing>
+          <wp:inline distT="0" distB="0" distL="0" distR="0" wp14:anchorId="5A08DF05" wp14:editId="5A1D60C7">
+            <wp:extent cx="5612130" cy="4900930"/>
+            <wp:effectExtent l="0" t="0" r="7620" b="0"/>
+            <wp:docPr id="13" name="Imagen 13"/>
+            <wp:cNvGraphicFramePr>
+              <a:graphicFrameLocks xmlns:a="http://schemas.openxmlformats.org/drawingml/2006/main" noChangeAspect="1"/>
+            </wp:cNvGraphicFramePr>
+            <a:graphic xmlns:a="http://schemas.openxmlformats.org/drawingml/2006/main">
+              <a:graphicData uri="http://schemas.openxmlformats.org/drawingml/2006/picture">
+                <pic:pic xmlns:pic="http://schemas.openxmlformats.org/drawingml/2006/picture">
+                  <pic:nvPicPr>
+                    <pic:cNvPr id="1" name=""/>
+                    <pic:cNvPicPr/>
+                  </pic:nvPicPr>
+                  <pic:blipFill>
+                    <a:blip r:embed="rId14"/>
+                    <a:stretch>
+                      <a:fillRect/>
+                    </a:stretch>
+                  </pic:blipFill>
+                  <pic:spPr>
+                    <a:xfrm>
+                      <a:off x="0" y="0"/>
+                      <a:ext cx="5612130" cy="4900930"/>
+                    </a:xfrm>
+                    <a:prstGeom prst="rect">
+                      <a:avLst/>
+                    </a:prstGeom>
+                  </pic:spPr>
+                </pic:pic>
+              </a:graphicData>
+            </a:graphic>
+          </wp:inline>
+        </w:drawing>
+      </w:r>
+    </w:p>
+    <w:p>
+      <w:pPr>
+        <w:ind w:left="708"/>
+        <w:rPr>
+          <w:lang w:val="es-CO"/>
+        </w:rPr>
+      </w:pPr>
+    </w:p>
+    <w:p>
+      <w:pPr>
+        <w:pStyle w:val="Prrafodelista"/>
+        <w:numPr>
+          <w:ilvl w:val="0"/>
+          <w:numId w:val="4"/>
+        </w:numPr>
+        <w:rPr>
+          <w:lang w:val="es-CO"/>
+        </w:rPr>
+      </w:pPr>
+      <w:r>
+        <w:rPr>
+          <w:lang w:val="es-CO"/>
+        </w:rPr>
+        <w:t xml:space="preserve">Construyan el método abra que ofrece el servicio de leer un autómata de un archivo. Por ahora para las excepciones sólo considere un mensaje de error general. </w:t>
+      </w:r>
+    </w:p>
+    <w:p>
+      <w:pPr>
+        <w:pStyle w:val="Prrafodelista"/>
+        <w:rPr>
+          <w:lang w:val="es-CO"/>
+        </w:rPr>
+      </w:pPr>
+      <w:r>
+        <w:rPr>
+          <w:noProof/>
+          <w:lang w:val="es-CO" w:eastAsia="es-CO"/>
+        </w:rPr>
+        <w:lastRenderedPageBreak/>
+        <w:drawing>
+          <wp:inline distT="0" distB="0" distL="0" distR="0" wp14:anchorId="4DD1D2E2" wp14:editId="67609067">
+            <wp:extent cx="5572125" cy="1485900"/>
+            <wp:effectExtent l="0" t="0" r="9525" b="0"/>
+            <wp:docPr id="14" name="Imagen 14"/>
+            <wp:cNvGraphicFramePr>
+              <a:graphicFrameLocks xmlns:a="http://schemas.openxmlformats.org/drawingml/2006/main" noChangeAspect="1"/>
+            </wp:cNvGraphicFramePr>
+            <a:graphic xmlns:a="http://schemas.openxmlformats.org/drawingml/2006/main">
+              <a:graphicData uri="http://schemas.openxmlformats.org/drawingml/2006/picture">
+                <pic:pic xmlns:pic="http://schemas.openxmlformats.org/drawingml/2006/picture">
+                  <pic:nvPicPr>
+                    <pic:cNvPr id="1" name=""/>
+                    <pic:cNvPicPr/>
+                  </pic:nvPicPr>
+                  <pic:blipFill>
+                    <a:blip r:embed="rId15"/>
+                    <a:stretch>
+                      <a:fillRect/>
+                    </a:stretch>
+                  </pic:blipFill>
+                  <pic:spPr>
+                    <a:xfrm>
+                      <a:off x="0" y="0"/>
+                      <a:ext cx="5572125" cy="1485900"/>
+                    </a:xfrm>
+                    <a:prstGeom prst="rect">
+                      <a:avLst/>
+                    </a:prstGeom>
+                  </pic:spPr>
+                </pic:pic>
+              </a:graphicData>
+            </a:graphic>
+          </wp:inline>
+        </w:drawing>
+      </w:r>
+    </w:p>
+    <w:p>
+      <w:pPr>
+        <w:pStyle w:val="Prrafodelista"/>
+        <w:rPr>
+          <w:lang w:val="es-CO"/>
+        </w:rPr>
+      </w:pPr>
+    </w:p>
+    <w:p>
+      <w:pPr>
+        <w:pStyle w:val="Prrafodelista"/>
+        <w:numPr>
+          <w:ilvl w:val="0"/>
+          <w:numId w:val="4"/>
+        </w:numPr>
+        <w:rPr>
+          <w:lang w:val="es-CO"/>
+        </w:rPr>
+      </w:pPr>
+      <w:r>
+        <w:rPr>
+          <w:lang w:val="es-CO"/>
+        </w:rPr>
+        <w:t xml:space="preserve">Realicen una prueba de aceptación para este método iniciando la aplicación, creando una nueva situación en el autómata y abriendo el archivo unautomata.dat. Capturen imágenes significativas de estos resultados. </w:t>
+      </w:r>
+    </w:p>
+    <w:p>
+      <w:pPr>
+        <w:pStyle w:val="Prrafodelista"/>
+        <w:rPr>
+          <w:lang w:val="es-CO"/>
+        </w:rPr>
+      </w:pPr>
+    </w:p>
+    <w:p>
+      <w:pPr>
+        <w:pStyle w:val="Prrafodelista"/>
+        <w:rPr>
+          <w:lang w:val="es-CO"/>
+        </w:rPr>
+      </w:pPr>
+      <w:r>
+        <w:rPr>
+          <w:lang w:val="es-CO"/>
+        </w:rPr>
+        <w:t xml:space="preserve">Situación de prueba: </w:t>
+      </w:r>
+    </w:p>
+    <w:p>
+      <w:pPr>
+        <w:pStyle w:val="Prrafodelista"/>
+        <w:rPr>
+          <w:lang w:val="es-CO"/>
+        </w:rPr>
+      </w:pPr>
+      <w:r>
+        <w:rPr>
+          <w:noProof/>
+          <w:lang w:val="es-CO" w:eastAsia="es-CO"/>
+        </w:rPr>
+        <w:drawing>
+          <wp:inline distT="0" distB="0" distL="0" distR="0" wp14:anchorId="7CE9DCE9" wp14:editId="25B61A04">
+            <wp:extent cx="5612130" cy="4939030"/>
+            <wp:effectExtent l="0" t="0" r="7620" b="0"/>
+            <wp:docPr id="15" name="Imagen 15"/>
+            <wp:cNvGraphicFramePr>
+              <a:graphicFrameLocks xmlns:a="http://schemas.openxmlformats.org/drawingml/2006/main" noChangeAspect="1"/>
+            </wp:cNvGraphicFramePr>
+            <a:graphic xmlns:a="http://schemas.openxmlformats.org/drawingml/2006/main">
+              <a:graphicData uri="http://schemas.openxmlformats.org/drawingml/2006/picture">
+                <pic:pic xmlns:pic="http://schemas.openxmlformats.org/drawingml/2006/picture">
+                  <pic:nvPicPr>
+                    <pic:cNvPr id="1" name=""/>
+                    <pic:cNvPicPr/>
+                  </pic:nvPicPr>
+                  <pic:blipFill>
+                    <a:blip r:embed="rId16"/>
+                    <a:stretch>
+                      <a:fillRect/>
+                    </a:stretch>
+                  </pic:blipFill>
+                  <pic:spPr>
+                    <a:xfrm>
+                      <a:off x="0" y="0"/>
+                      <a:ext cx="5612130" cy="4939030"/>
+                    </a:xfrm>
+                    <a:prstGeom prst="rect">
+                      <a:avLst/>
+                    </a:prstGeom>
+                  </pic:spPr>
+                </pic:pic>
+              </a:graphicData>
+            </a:graphic>
+          </wp:inline>
+        </w:drawing>
+      </w:r>
+    </w:p>
+    <w:p>
+      <w:pPr>
+        <w:pStyle w:val="Prrafodelista"/>
+        <w:rPr>
+          <w:lang w:val="es-CO"/>
+        </w:rPr>
+      </w:pPr>
+    </w:p>
+    <w:p>
+      <w:pPr>
+        <w:pStyle w:val="Prrafodelista"/>
+        <w:rPr>
+          <w:lang w:val="es-CO"/>
+        </w:rPr>
+      </w:pPr>
+      <w:r>
+        <w:rPr>
+          <w:noProof/>
+          <w:lang w:val="es-CO" w:eastAsia="es-CO"/>
+        </w:rPr>
+        <w:lastRenderedPageBreak/>
+        <w:drawing>
+          <wp:inline distT="0" distB="0" distL="0" distR="0" wp14:anchorId="64459CFF" wp14:editId="443C25D6">
+            <wp:extent cx="5612130" cy="4921250"/>
+            <wp:effectExtent l="0" t="0" r="7620" b="0"/>
+            <wp:docPr id="18" name="Imagen 18"/>
+            <wp:cNvGraphicFramePr>
+              <a:graphicFrameLocks xmlns:a="http://schemas.openxmlformats.org/drawingml/2006/main" noChangeAspect="1"/>
+            </wp:cNvGraphicFramePr>
+            <a:graphic xmlns:a="http://schemas.openxmlformats.org/drawingml/2006/main">
+              <a:graphicData uri="http://schemas.openxmlformats.org/drawingml/2006/picture">
+                <pic:pic xmlns:pic="http://schemas.openxmlformats.org/drawingml/2006/picture">
+                  <pic:nvPicPr>
+                    <pic:cNvPr id="1" name=""/>
+                    <pic:cNvPicPr/>
+                  </pic:nvPicPr>
+                  <pic:blipFill>
+                    <a:blip r:embed="rId17"/>
+                    <a:stretch>
+                      <a:fillRect/>
+                    </a:stretch>
+                  </pic:blipFill>
+                  <pic:spPr>
+                    <a:xfrm>
+                      <a:off x="0" y="0"/>
+                      <a:ext cx="5612130" cy="4921250"/>
+                    </a:xfrm>
+                    <a:prstGeom prst="rect">
+                      <a:avLst/>
+                    </a:prstGeom>
+                  </pic:spPr>
+                </pic:pic>
+              </a:graphicData>
+            </a:graphic>
+          </wp:inline>
+        </w:drawing>
+      </w:r>
+    </w:p>
+    <w:p>
+      <w:pPr>
+        <w:pStyle w:val="Prrafodelista"/>
+        <w:rPr>
+          <w:lang w:val="es-CO"/>
+        </w:rPr>
+      </w:pPr>
+    </w:p>
+    <w:p>
+      <w:pPr>
+        <w:rPr>
+          <w:lang w:val="es-CO"/>
+        </w:rPr>
+      </w:pPr>
+    </w:p>
+    <w:p>
+      <w:pPr>
+        <w:rPr>
+          <w:b/>
+          <w:lang w:val="es-CO"/>
+        </w:rPr>
+      </w:pPr>
+      <w:r>
+        <w:rPr>
+          <w:b/>
+          <w:lang w:val="es-CO"/>
+        </w:rPr>
+        <w:t>Implementando importa y exporta</w:t>
+      </w:r>
+    </w:p>
+    <w:p>
+      <w:pPr>
+        <w:rPr>
+          <w:lang w:val="es-CO"/>
+        </w:rPr>
+      </w:pPr>
+      <w:r>
+        <w:rPr>
+          <w:lang w:val="es-CO"/>
+        </w:rPr>
+        <w:t xml:space="preserve">Estas operaciones nos van a permitir importar información de un autómata desde un archivo de texto y exportarlo. Los nombres de los archivos de texto deben tener como apellido </w:t>
+      </w:r>
+      <w:r>
+        <w:rPr>
+          <w:b/>
+          <w:lang w:val="es-CO"/>
+        </w:rPr>
+        <w:t>.</w:t>
+      </w:r>
+      <w:proofErr w:type="spellStart"/>
+      <w:r>
+        <w:rPr>
+          <w:b/>
+          <w:lang w:val="es-CO"/>
+        </w:rPr>
+        <w:t>txt</w:t>
+      </w:r>
+      <w:proofErr w:type="spellEnd"/>
+      <w:r>
+        <w:rPr>
+          <w:lang w:val="es-CO"/>
+        </w:rPr>
+        <w:t xml:space="preserve"> </w:t>
+      </w:r>
+    </w:p>
+    <w:p>
+      <w:pPr>
+        <w:pStyle w:val="Prrafodelista"/>
+        <w:numPr>
+          <w:ilvl w:val="0"/>
+          <w:numId w:val="5"/>
+        </w:numPr>
+        <w:rPr>
+          <w:lang w:val="es-CO"/>
+        </w:rPr>
+      </w:pPr>
+      <w:r>
+        <w:rPr>
+          <w:lang w:val="es-CO"/>
+        </w:rPr>
+        <w:t xml:space="preserve">Construya el método </w:t>
+      </w:r>
+      <w:proofErr w:type="spellStart"/>
+      <w:r>
+        <w:rPr>
+          <w:b/>
+          <w:lang w:val="es-CO"/>
+        </w:rPr>
+        <w:t>opcionExportar</w:t>
+      </w:r>
+      <w:proofErr w:type="spellEnd"/>
+      <w:r>
+        <w:rPr>
+          <w:lang w:val="es-CO"/>
+        </w:rPr>
+        <w:t xml:space="preserve"> que une de forma adecuada la capa de presentación con la capa de aplicación. Ejecuten la aplicación y capturen una pantalla significativa. </w:t>
+      </w:r>
+    </w:p>
+    <w:p>
+      <w:pPr>
+        <w:pStyle w:val="Prrafodelista"/>
+        <w:rPr>
+          <w:lang w:val="es-CO"/>
+        </w:rPr>
+      </w:pPr>
+    </w:p>
+    <w:p>
+      <w:pPr>
+        <w:pStyle w:val="Prrafodelista"/>
+        <w:rPr>
+          <w:lang w:val="es-CO"/>
+        </w:rPr>
+      </w:pPr>
+      <w:r>
+        <w:rPr>
+          <w:noProof/>
+          <w:lang w:val="es-CO" w:eastAsia="es-CO"/>
+        </w:rPr>
+        <w:lastRenderedPageBreak/>
+        <w:drawing>
+          <wp:inline distT="0" distB="0" distL="0" distR="0" wp14:anchorId="2E7D53D3" wp14:editId="0426E018">
+            <wp:extent cx="3543300" cy="2095500"/>
+            <wp:effectExtent l="0" t="0" r="0" b="0"/>
+            <wp:docPr id="23" name="Imagen 23"/>
+            <wp:cNvGraphicFramePr>
+              <a:graphicFrameLocks xmlns:a="http://schemas.openxmlformats.org/drawingml/2006/main" noChangeAspect="1"/>
+            </wp:cNvGraphicFramePr>
+            <a:graphic xmlns:a="http://schemas.openxmlformats.org/drawingml/2006/main">
+              <a:graphicData uri="http://schemas.openxmlformats.org/drawingml/2006/picture">
+                <pic:pic xmlns:pic="http://schemas.openxmlformats.org/drawingml/2006/picture">
+                  <pic:nvPicPr>
+                    <pic:cNvPr id="1" name=""/>
+                    <pic:cNvPicPr/>
+                  </pic:nvPicPr>
+                  <pic:blipFill>
+                    <a:blip r:embed="rId18"/>
+                    <a:stretch>
+                      <a:fillRect/>
+                    </a:stretch>
+                  </pic:blipFill>
+                  <pic:spPr>
+                    <a:xfrm>
+                      <a:off x="0" y="0"/>
+                      <a:ext cx="3543300" cy="2095500"/>
+                    </a:xfrm>
+                    <a:prstGeom prst="rect">
+                      <a:avLst/>
+                    </a:prstGeom>
+                  </pic:spPr>
+                </pic:pic>
+              </a:graphicData>
+            </a:graphic>
+          </wp:inline>
+        </w:drawing>
+      </w:r>
+    </w:p>
+    <w:p>
+      <w:pPr>
+        <w:pStyle w:val="Prrafodelista"/>
+        <w:rPr>
+          <w:lang w:val="es-CO"/>
+        </w:rPr>
+      </w:pPr>
+    </w:p>
+    <w:p>
+      <w:pPr>
+        <w:pStyle w:val="Prrafodelista"/>
+        <w:numPr>
+          <w:ilvl w:val="0"/>
+          <w:numId w:val="5"/>
+        </w:numPr>
+        <w:rPr>
+          <w:lang w:val="es-CO"/>
+        </w:rPr>
+      </w:pPr>
+      <w:r>
+        <w:rPr>
+          <w:lang w:val="es-CO"/>
+        </w:rPr>
+        <w:t xml:space="preserve">Construyan el método </w:t>
+      </w:r>
+      <w:r>
+        <w:rPr>
+          <w:b/>
+          <w:lang w:val="es-CO"/>
+        </w:rPr>
+        <w:t xml:space="preserve">exporte </w:t>
+      </w:r>
+      <w:r>
+        <w:rPr>
+          <w:lang w:val="es-CO"/>
+        </w:rPr>
+        <w:t xml:space="preserve">que ofrece el servicio de exportar a un archivo texto, con el formato definido, el estado actual. </w:t>
+      </w:r>
+    </w:p>
+    <w:p>
+      <w:pPr>
+        <w:pStyle w:val="Prrafodelista"/>
+        <w:rPr>
+          <w:lang w:val="es-CO"/>
+        </w:rPr>
+      </w:pPr>
+    </w:p>
+    <w:p>
+      <w:pPr>
+        <w:pStyle w:val="Prrafodelista"/>
+        <w:rPr>
+          <w:lang w:val="es-CO"/>
+        </w:rPr>
+      </w:pPr>
+      <w:r>
+        <w:rPr>
+          <w:noProof/>
+          <w:lang w:val="es-CO" w:eastAsia="es-CO"/>
+        </w:rPr>
+        <w:drawing>
+          <wp:inline distT="0" distB="0" distL="0" distR="0" wp14:anchorId="69B14DD4" wp14:editId="4F13B7E6">
+            <wp:extent cx="4886325" cy="2362200"/>
+            <wp:effectExtent l="0" t="0" r="9525" b="0"/>
+            <wp:docPr id="22" name="Imagen 22"/>
+            <wp:cNvGraphicFramePr>
+              <a:graphicFrameLocks xmlns:a="http://schemas.openxmlformats.org/drawingml/2006/main" noChangeAspect="1"/>
+            </wp:cNvGraphicFramePr>
+            <a:graphic xmlns:a="http://schemas.openxmlformats.org/drawingml/2006/main">
+              <a:graphicData uri="http://schemas.openxmlformats.org/drawingml/2006/picture">
+                <pic:pic xmlns:pic="http://schemas.openxmlformats.org/drawingml/2006/picture">
+                  <pic:nvPicPr>
+                    <pic:cNvPr id="1" name=""/>
+                    <pic:cNvPicPr/>
+                  </pic:nvPicPr>
+                  <pic:blipFill>
+                    <a:blip r:embed="rId19"/>
+                    <a:stretch>
+                      <a:fillRect/>
+                    </a:stretch>
+                  </pic:blipFill>
+                  <pic:spPr>
+                    <a:xfrm>
+                      <a:off x="0" y="0"/>
+                      <a:ext cx="4886325" cy="2362200"/>
+                    </a:xfrm>
+                    <a:prstGeom prst="rect">
+                      <a:avLst/>
+                    </a:prstGeom>
+                  </pic:spPr>
+                </pic:pic>
+              </a:graphicData>
+            </a:graphic>
+          </wp:inline>
+        </w:drawing>
+      </w:r>
+    </w:p>
+    <w:p>
+      <w:pPr>
+        <w:pStyle w:val="Prrafodelista"/>
+        <w:rPr>
+          <w:lang w:val="es-CO"/>
+        </w:rPr>
+      </w:pPr>
+    </w:p>
+    <w:p>
+      <w:pPr>
+        <w:pStyle w:val="Prrafodelista"/>
+        <w:numPr>
+          <w:ilvl w:val="0"/>
+          <w:numId w:val="5"/>
+        </w:numPr>
+        <w:rPr>
+          <w:lang w:val="es-CO"/>
+        </w:rPr>
+      </w:pPr>
+      <w:r>
+        <w:rPr>
+          <w:lang w:val="es-CO"/>
+        </w:rPr>
+        <w:t xml:space="preserve">Realicen una prueba de aceptación de este método: iniciando la aplicación y exportando como </w:t>
+      </w:r>
+      <w:r>
+        <w:rPr>
+          <w:b/>
+          <w:lang w:val="es-CO"/>
+        </w:rPr>
+        <w:t>unautomata.txt</w:t>
+      </w:r>
+      <w:r>
+        <w:rPr>
+          <w:lang w:val="es-CO"/>
+        </w:rPr>
+        <w:t>. Editen el archivo y analicen los resultados. ¿Qué pasó?</w:t>
+      </w:r>
+    </w:p>
+    <w:p>
+      <w:pPr>
+        <w:ind w:left="708"/>
+        <w:rPr>
+          <w:noProof/>
+          <w:lang w:val="es-CO" w:eastAsia="es-CO"/>
+        </w:rPr>
+      </w:pPr>
+      <w:r>
+        <w:rPr>
+          <w:noProof/>
+          <w:lang w:val="es-CO" w:eastAsia="es-CO"/>
+        </w:rPr>
+        <w:t>El archivo permite ser editar, nos muestra el tipo con su respectiva fila y columna</w:t>
+      </w:r>
+    </w:p>
+    <w:p>
+      <w:pPr>
+        <w:ind w:left="708"/>
+        <w:rPr>
+          <w:lang w:val="es-CO"/>
+        </w:rPr>
+      </w:pPr>
+      <w:r>
+        <w:rPr>
+          <w:noProof/>
+          <w:lang w:val="es-CO" w:eastAsia="es-CO"/>
+        </w:rPr>
+        <w:lastRenderedPageBreak/>
+        <w:drawing>
+          <wp:inline distT="0" distB="0" distL="0" distR="0" wp14:anchorId="3EE3C604" wp14:editId="32F602EC">
+            <wp:extent cx="3259455" cy="3407434"/>
+            <wp:effectExtent l="0" t="0" r="0" b="2540"/>
+            <wp:docPr id="24" name="Imagen 24"/>
+            <wp:cNvGraphicFramePr>
+              <a:graphicFrameLocks xmlns:a="http://schemas.openxmlformats.org/drawingml/2006/main" noChangeAspect="1"/>
+            </wp:cNvGraphicFramePr>
+            <a:graphic xmlns:a="http://schemas.openxmlformats.org/drawingml/2006/main">
+              <a:graphicData uri="http://schemas.openxmlformats.org/drawingml/2006/picture">
+                <pic:pic xmlns:pic="http://schemas.openxmlformats.org/drawingml/2006/picture">
+                  <pic:nvPicPr>
+                    <pic:cNvPr id="1" name=""/>
+                    <pic:cNvPicPr/>
+                  </pic:nvPicPr>
+                  <pic:blipFill rotWithShape="1">
+                    <a:blip r:embed="rId20"/>
+                    <a:srcRect b="28950"/>
+                    <a:stretch/>
+                  </pic:blipFill>
+                  <pic:spPr bwMode="auto">
+                    <a:xfrm>
+                      <a:off x="0" y="0"/>
+                      <a:ext cx="3261770" cy="3409854"/>
+                    </a:xfrm>
+                    <a:prstGeom prst="rect">
+                      <a:avLst/>
+                    </a:prstGeom>
+                    <a:ln>
+                      <a:noFill/>
+                    </a:ln>
+                    <a:extLst>
+                      <a:ext uri="{53640926-AAD7-44D8-BBD7-CCE9431645EC}">
+                        <a14:shadowObscured xmlns:a14="http://schemas.microsoft.com/office/drawing/2010/main"/>
+                      </a:ext>
+                    </a:extLst>
+                  </pic:spPr>
+                </pic:pic>
+              </a:graphicData>
+            </a:graphic>
+          </wp:inline>
+        </w:drawing>
+      </w:r>
+    </w:p>
+    <w:p>
+      <w:pPr>
+        <w:pStyle w:val="Prrafodelista"/>
+        <w:rPr>
+          <w:lang w:val="es-CO"/>
+        </w:rPr>
+      </w:pPr>
+    </w:p>
+    <w:p>
+      <w:pPr>
+        <w:pStyle w:val="Prrafodelista"/>
+        <w:numPr>
+          <w:ilvl w:val="0"/>
+          <w:numId w:val="5"/>
+        </w:numPr>
+        <w:rPr>
+          <w:lang w:val="es-CO"/>
+        </w:rPr>
+      </w:pPr>
+      <w:r>
+        <w:rPr>
+          <w:lang w:val="es-CO"/>
+        </w:rPr>
+        <w:t xml:space="preserve">Construyan el método </w:t>
+      </w:r>
+      <w:proofErr w:type="spellStart"/>
+      <w:r>
+        <w:rPr>
+          <w:b/>
+          <w:lang w:val="es-CO"/>
+        </w:rPr>
+        <w:t>opcionImportar</w:t>
+      </w:r>
+      <w:proofErr w:type="spellEnd"/>
+      <w:r>
+        <w:rPr>
+          <w:b/>
+          <w:lang w:val="es-CO"/>
+        </w:rPr>
+        <w:t xml:space="preserve"> </w:t>
+      </w:r>
+      <w:r>
+        <w:rPr>
+          <w:lang w:val="es-CO"/>
+        </w:rPr>
+        <w:t xml:space="preserve">que une de forma adecuada la capa de presentación con la capa de aplicación. Ejecuten la aplicación y capturen una pantalla significativa.  </w:t>
+      </w:r>
+    </w:p>
+    <w:p>
+      <w:pPr>
+        <w:pStyle w:val="Prrafodelista"/>
+        <w:rPr>
+          <w:lang w:val="es-CO"/>
+        </w:rPr>
+      </w:pPr>
+    </w:p>
+    <w:p>
+      <w:pPr>
+        <w:pStyle w:val="Prrafodelista"/>
+        <w:rPr>
+          <w:lang w:val="es-CO"/>
+        </w:rPr>
+      </w:pPr>
+      <w:r>
+        <w:rPr>
+          <w:noProof/>
+          <w:lang w:val="es-CO" w:eastAsia="es-CO"/>
+        </w:rPr>
+        <w:drawing>
+          <wp:inline distT="0" distB="0" distL="0" distR="0" wp14:anchorId="650C105B" wp14:editId="11847976">
+            <wp:extent cx="4286250" cy="2190750"/>
+            <wp:effectExtent l="0" t="0" r="0" b="0"/>
+            <wp:docPr id="25" name="Imagen 25"/>
+            <wp:cNvGraphicFramePr>
+              <a:graphicFrameLocks xmlns:a="http://schemas.openxmlformats.org/drawingml/2006/main" noChangeAspect="1"/>
+            </wp:cNvGraphicFramePr>
+            <a:graphic xmlns:a="http://schemas.openxmlformats.org/drawingml/2006/main">
+              <a:graphicData uri="http://schemas.openxmlformats.org/drawingml/2006/picture">
+                <pic:pic xmlns:pic="http://schemas.openxmlformats.org/drawingml/2006/picture">
+                  <pic:nvPicPr>
+                    <pic:cNvPr id="1" name=""/>
+                    <pic:cNvPicPr/>
+                  </pic:nvPicPr>
+                  <pic:blipFill>
+                    <a:blip r:embed="rId21"/>
+                    <a:stretch>
+                      <a:fillRect/>
+                    </a:stretch>
+                  </pic:blipFill>
+                  <pic:spPr>
+                    <a:xfrm>
+                      <a:off x="0" y="0"/>
+                      <a:ext cx="4286250" cy="2190750"/>
+                    </a:xfrm>
+                    <a:prstGeom prst="rect">
+                      <a:avLst/>
+                    </a:prstGeom>
+                  </pic:spPr>
+                </pic:pic>
+              </a:graphicData>
+            </a:graphic>
+          </wp:inline>
+        </w:drawing>
+      </w:r>
+    </w:p>
+    <w:p>
+      <w:pPr>
+        <w:pStyle w:val="Prrafodelista"/>
+        <w:rPr>
+          <w:lang w:val="es-CO"/>
+        </w:rPr>
+      </w:pPr>
+    </w:p>
+    <w:p>
+      <w:pPr>
+        <w:pStyle w:val="Prrafodelista"/>
+        <w:numPr>
+          <w:ilvl w:val="0"/>
+          <w:numId w:val="5"/>
+        </w:numPr>
+        <w:rPr>
+          <w:lang w:val="es-CO"/>
+        </w:rPr>
+      </w:pPr>
+      <w:r>
+        <w:rPr>
+          <w:lang w:val="es-CO"/>
+        </w:rPr>
+        <w:t>Construyan</w:t>
+      </w:r>
+      <w:r>
+        <w:rPr>
+          <w:lang w:val="es-CO"/>
+        </w:rPr>
+        <w:t xml:space="preserve"> el método </w:t>
+      </w:r>
+      <w:r>
+        <w:rPr>
+          <w:b/>
+          <w:lang w:val="es-CO"/>
+        </w:rPr>
+        <w:t>importe</w:t>
+      </w:r>
+      <w:r>
+        <w:rPr>
+          <w:lang w:val="es-CO"/>
+        </w:rPr>
+        <w:t xml:space="preserve"> que ofrece el servicio de importar de un archivo texto con el formato definido. Por ahora sólo considere un mensaje de error general</w:t>
+      </w:r>
+      <w:r>
+        <w:rPr>
+          <w:lang w:val="es-CO"/>
+        </w:rPr>
+        <w:t xml:space="preserve">. </w:t>
+      </w:r>
+    </w:p>
+    <w:p>
+      <w:pPr>
+        <w:pStyle w:val="Prrafodelista"/>
+        <w:rPr>
+          <w:lang w:val="es-CO"/>
+        </w:rPr>
+      </w:pPr>
+    </w:p>
+    <w:p>
+      <w:pPr>
+        <w:pStyle w:val="Prrafodelista"/>
+        <w:rPr>
+          <w:lang w:val="es-CO"/>
+        </w:rPr>
+      </w:pPr>
+      <w:r>
+        <w:rPr>
+          <w:noProof/>
+          <w:lang w:val="es-CO" w:eastAsia="es-CO"/>
+        </w:rPr>
+        <w:lastRenderedPageBreak/>
+        <w:drawing>
+          <wp:inline distT="0" distB="0" distL="0" distR="0" wp14:anchorId="6A75D66B" wp14:editId="7274E0AC">
+            <wp:extent cx="5153025" cy="2590800"/>
+            <wp:effectExtent l="0" t="0" r="9525" b="0"/>
+            <wp:docPr id="26" name="Imagen 26"/>
+            <wp:cNvGraphicFramePr>
+              <a:graphicFrameLocks xmlns:a="http://schemas.openxmlformats.org/drawingml/2006/main" noChangeAspect="1"/>
+            </wp:cNvGraphicFramePr>
+            <a:graphic xmlns:a="http://schemas.openxmlformats.org/drawingml/2006/main">
+              <a:graphicData uri="http://schemas.openxmlformats.org/drawingml/2006/picture">
+                <pic:pic xmlns:pic="http://schemas.openxmlformats.org/drawingml/2006/picture">
+                  <pic:nvPicPr>
+                    <pic:cNvPr id="1" name=""/>
+                    <pic:cNvPicPr/>
+                  </pic:nvPicPr>
+                  <pic:blipFill>
+                    <a:blip r:embed="rId22"/>
+                    <a:stretch>
+                      <a:fillRect/>
+                    </a:stretch>
+                  </pic:blipFill>
+                  <pic:spPr>
+                    <a:xfrm>
+                      <a:off x="0" y="0"/>
+                      <a:ext cx="5153025" cy="2590800"/>
+                    </a:xfrm>
+                    <a:prstGeom prst="rect">
+                      <a:avLst/>
+                    </a:prstGeom>
+                  </pic:spPr>
+                </pic:pic>
+              </a:graphicData>
+            </a:graphic>
+          </wp:inline>
+        </w:drawing>
+      </w:r>
+    </w:p>
+    <w:p>
+      <w:pPr>
+        <w:pStyle w:val="Prrafodelista"/>
+        <w:rPr>
+          <w:lang w:val="es-CO"/>
+        </w:rPr>
+      </w:pPr>
+    </w:p>
+    <w:p>
+      <w:pPr>
+        <w:pStyle w:val="Prrafodelista"/>
+        <w:rPr>
+          <w:lang w:val="es-CO"/>
+        </w:rPr>
+      </w:pPr>
+      <w:r>
+        <w:rPr>
+          <w:noProof/>
+          <w:lang w:val="es-CO" w:eastAsia="es-CO"/>
+        </w:rPr>
+        <w:drawing>
+          <wp:inline distT="0" distB="0" distL="0" distR="0" wp14:anchorId="46C9C5F7" wp14:editId="58689F64">
+            <wp:extent cx="4772025" cy="2352675"/>
+            <wp:effectExtent l="0" t="0" r="9525" b="9525"/>
+            <wp:docPr id="27" name="Imagen 27"/>
+            <wp:cNvGraphicFramePr>
+              <a:graphicFrameLocks xmlns:a="http://schemas.openxmlformats.org/drawingml/2006/main" noChangeAspect="1"/>
+            </wp:cNvGraphicFramePr>
+            <a:graphic xmlns:a="http://schemas.openxmlformats.org/drawingml/2006/main">
+              <a:graphicData uri="http://schemas.openxmlformats.org/drawingml/2006/picture">
+                <pic:pic xmlns:pic="http://schemas.openxmlformats.org/drawingml/2006/picture">
+                  <pic:nvPicPr>
+                    <pic:cNvPr id="1" name=""/>
+                    <pic:cNvPicPr/>
+                  </pic:nvPicPr>
+                  <pic:blipFill>
+                    <a:blip r:embed="rId23"/>
+                    <a:stretch>
+                      <a:fillRect/>
+                    </a:stretch>
+                  </pic:blipFill>
+                  <pic:spPr>
+                    <a:xfrm>
+                      <a:off x="0" y="0"/>
+                      <a:ext cx="4772025" cy="2352675"/>
+                    </a:xfrm>
+                    <a:prstGeom prst="rect">
+                      <a:avLst/>
+                    </a:prstGeom>
+                  </pic:spPr>
+                </pic:pic>
+              </a:graphicData>
+            </a:graphic>
+          </wp:inline>
+        </w:drawing>
+      </w:r>
+    </w:p>
+    <w:p>
+      <w:pPr>
+        <w:pStyle w:val="Prrafodelista"/>
+        <w:rPr>
+          <w:lang w:val="es-CO"/>
+        </w:rPr>
+      </w:pPr>
+    </w:p>
+    <w:p>
+      <w:pPr>
+        <w:pStyle w:val="Prrafodelista"/>
+        <w:numPr>
+          <w:ilvl w:val="0"/>
+          <w:numId w:val="5"/>
+        </w:numPr>
+        <w:rPr>
+          <w:lang w:val="es-CO"/>
+        </w:rPr>
+      </w:pPr>
+      <w:r>
+        <w:rPr>
+          <w:lang w:val="es-CO"/>
+        </w:rPr>
+        <w:t xml:space="preserve">Realicen una prueba de aceptación de este par de métodos: iniciando la aplicación exportando a </w:t>
+      </w:r>
+      <w:r>
+        <w:rPr>
+          <w:b/>
+          <w:lang w:val="es-CO"/>
+        </w:rPr>
+        <w:t>unautomata.txt</w:t>
+      </w:r>
+      <w:r>
+        <w:rPr>
+          <w:lang w:val="es-CO"/>
+        </w:rPr>
+        <w:t xml:space="preserve">. ¿Qué resultado obtuvieron? Capturen pantalla. </w:t>
+      </w:r>
+    </w:p>
+    <w:p>
+      <w:pPr>
+        <w:pStyle w:val="Prrafodelista"/>
+        <w:rPr>
+          <w:lang w:val="es-CO"/>
+        </w:rPr>
+      </w:pPr>
+    </w:p>
+    <w:p>
+      <w:pPr>
+        <w:pStyle w:val="Prrafodelista"/>
+        <w:rPr>
+          <w:lang w:val="es-CO"/>
+        </w:rPr>
+      </w:pPr>
+      <w:r>
+        <w:rPr>
+          <w:lang w:val="es-CO"/>
+        </w:rPr>
+        <w:t>Caso inicio:</w:t>
+      </w:r>
+    </w:p>
+    <w:p>
+      <w:pPr>
+        <w:pStyle w:val="Prrafodelista"/>
+        <w:rPr>
+          <w:lang w:val="es-CO"/>
+        </w:rPr>
+      </w:pPr>
+      <w:r>
+        <w:rPr>
+          <w:noProof/>
+          <w:lang w:val="es-CO" w:eastAsia="es-CO"/>
+        </w:rPr>
+        <w:lastRenderedPageBreak/>
+        <w:drawing>
+          <wp:inline distT="0" distB="0" distL="0" distR="0" wp14:anchorId="4F837DEB" wp14:editId="19B7A4EC">
+            <wp:extent cx="5612130" cy="4919345"/>
+            <wp:effectExtent l="0" t="0" r="7620" b="0"/>
+            <wp:docPr id="28" name="Imagen 28"/>
+            <wp:cNvGraphicFramePr>
+              <a:graphicFrameLocks xmlns:a="http://schemas.openxmlformats.org/drawingml/2006/main" noChangeAspect="1"/>
+            </wp:cNvGraphicFramePr>
+            <a:graphic xmlns:a="http://schemas.openxmlformats.org/drawingml/2006/main">
+              <a:graphicData uri="http://schemas.openxmlformats.org/drawingml/2006/picture">
+                <pic:pic xmlns:pic="http://schemas.openxmlformats.org/drawingml/2006/picture">
+                  <pic:nvPicPr>
+                    <pic:cNvPr id="1" name=""/>
+                    <pic:cNvPicPr/>
+                  </pic:nvPicPr>
+                  <pic:blipFill>
+                    <a:blip r:embed="rId24"/>
+                    <a:stretch>
+                      <a:fillRect/>
+                    </a:stretch>
+                  </pic:blipFill>
+                  <pic:spPr>
+                    <a:xfrm>
+                      <a:off x="0" y="0"/>
+                      <a:ext cx="5612130" cy="4919345"/>
+                    </a:xfrm>
+                    <a:prstGeom prst="rect">
+                      <a:avLst/>
+                    </a:prstGeom>
+                  </pic:spPr>
+                </pic:pic>
+              </a:graphicData>
+            </a:graphic>
+          </wp:inline>
+        </w:drawing>
+      </w:r>
+    </w:p>
+    <w:p>
+      <w:pPr>
+        <w:pStyle w:val="Prrafodelista"/>
+        <w:rPr>
+          <w:lang w:val="es-CO"/>
+        </w:rPr>
+      </w:pPr>
+    </w:p>
+    <w:p>
+      <w:pPr>
+        <w:pStyle w:val="Prrafodelista"/>
+        <w:rPr>
+          <w:lang w:val="es-CO"/>
+        </w:rPr>
+      </w:pPr>
+      <w:r>
+        <w:rPr>
+          <w:noProof/>
+          <w:lang w:val="es-CO" w:eastAsia="es-CO"/>
+        </w:rPr>
+        <w:lastRenderedPageBreak/>
+        <w:drawing>
+          <wp:inline distT="0" distB="0" distL="0" distR="0" wp14:anchorId="0157E421" wp14:editId="487B0A3A">
+            <wp:extent cx="5612130" cy="4912995"/>
+            <wp:effectExtent l="0" t="0" r="7620" b="1905"/>
+            <wp:docPr id="29" name="Imagen 29"/>
+            <wp:cNvGraphicFramePr>
+              <a:graphicFrameLocks xmlns:a="http://schemas.openxmlformats.org/drawingml/2006/main" noChangeAspect="1"/>
+            </wp:cNvGraphicFramePr>
+            <a:graphic xmlns:a="http://schemas.openxmlformats.org/drawingml/2006/main">
+              <a:graphicData uri="http://schemas.openxmlformats.org/drawingml/2006/picture">
+                <pic:pic xmlns:pic="http://schemas.openxmlformats.org/drawingml/2006/picture">
+                  <pic:nvPicPr>
+                    <pic:cNvPr id="1" name=""/>
+                    <pic:cNvPicPr/>
+                  </pic:nvPicPr>
+                  <pic:blipFill>
+                    <a:blip r:embed="rId25"/>
+                    <a:stretch>
+                      <a:fillRect/>
+                    </a:stretch>
+                  </pic:blipFill>
+                  <pic:spPr>
+                    <a:xfrm>
+                      <a:off x="0" y="0"/>
+                      <a:ext cx="5612130" cy="4912995"/>
+                    </a:xfrm>
+                    <a:prstGeom prst="rect">
+                      <a:avLst/>
+                    </a:prstGeom>
+                  </pic:spPr>
+                </pic:pic>
+              </a:graphicData>
+            </a:graphic>
+          </wp:inline>
+        </w:drawing>
+      </w:r>
+    </w:p>
+    <w:p>
+      <w:pPr>
+        <w:pStyle w:val="Prrafodelista"/>
+        <w:rPr>
+          <w:lang w:val="es-CO"/>
+        </w:rPr>
+      </w:pPr>
+    </w:p>
+    <w:p>
+      <w:pPr>
+        <w:pStyle w:val="Prrafodelista"/>
+        <w:rPr>
+          <w:lang w:val="es-CO"/>
+        </w:rPr>
+      </w:pPr>
+      <w:r>
+        <w:rPr>
+          <w:lang w:val="es-CO"/>
+        </w:rPr>
+        <w:t>Al abrir:</w:t>
+      </w:r>
+    </w:p>
+    <w:p>
+      <w:pPr>
+        <w:pStyle w:val="Prrafodelista"/>
+        <w:rPr>
+          <w:lang w:val="es-CO"/>
+        </w:rPr>
+      </w:pPr>
+    </w:p>
+    <w:p>
+      <w:pPr>
+        <w:pStyle w:val="Prrafodelista"/>
+        <w:rPr>
+          <w:lang w:val="es-CO"/>
+        </w:rPr>
+      </w:pPr>
+      <w:r>
+        <w:rPr>
+          <w:noProof/>
+          <w:lang w:val="es-CO" w:eastAsia="es-CO"/>
+        </w:rPr>
+        <w:lastRenderedPageBreak/>
+        <w:drawing>
+          <wp:inline distT="0" distB="0" distL="0" distR="0" wp14:anchorId="6624ED21" wp14:editId="0924B9E7">
+            <wp:extent cx="5612130" cy="4926330"/>
+            <wp:effectExtent l="0" t="0" r="7620" b="7620"/>
+            <wp:docPr id="30" name="Imagen 30"/>
+            <wp:cNvGraphicFramePr>
+              <a:graphicFrameLocks xmlns:a="http://schemas.openxmlformats.org/drawingml/2006/main" noChangeAspect="1"/>
+            </wp:cNvGraphicFramePr>
+            <a:graphic xmlns:a="http://schemas.openxmlformats.org/drawingml/2006/main">
+              <a:graphicData uri="http://schemas.openxmlformats.org/drawingml/2006/picture">
+                <pic:pic xmlns:pic="http://schemas.openxmlformats.org/drawingml/2006/picture">
+                  <pic:nvPicPr>
+                    <pic:cNvPr id="1" name=""/>
+                    <pic:cNvPicPr/>
+                  </pic:nvPicPr>
+                  <pic:blipFill>
+                    <a:blip r:embed="rId26"/>
+                    <a:stretch>
+                      <a:fillRect/>
+                    </a:stretch>
+                  </pic:blipFill>
+                  <pic:spPr>
+                    <a:xfrm>
+                      <a:off x="0" y="0"/>
+                      <a:ext cx="5612130" cy="4926330"/>
+                    </a:xfrm>
+                    <a:prstGeom prst="rect">
+                      <a:avLst/>
+                    </a:prstGeom>
+                  </pic:spPr>
+                </pic:pic>
+              </a:graphicData>
+            </a:graphic>
+          </wp:inline>
+        </w:drawing>
+      </w:r>
+    </w:p>
+    <w:p>
+      <w:pPr>
+        <w:pStyle w:val="Prrafodelista"/>
+        <w:rPr>
+          <w:lang w:val="es-CO"/>
+        </w:rPr>
+      </w:pPr>
+    </w:p>
+    <w:p>
+      <w:pPr>
+        <w:pStyle w:val="Prrafodelista"/>
+        <w:rPr>
+          <w:lang w:val="es-CO"/>
+        </w:rPr>
+      </w:pPr>
+    </w:p>
+    <w:p>
+      <w:pPr>
+        <w:pStyle w:val="Prrafodelista"/>
+        <w:numPr>
+          <w:ilvl w:val="0"/>
+          <w:numId w:val="5"/>
+        </w:numPr>
+        <w:rPr>
+          <w:lang w:val="es-CO"/>
+        </w:rPr>
+      </w:pPr>
+      <w:r>
+        <w:rPr>
+          <w:lang w:val="es-CO"/>
+        </w:rPr>
+        <w:t>Realicen otra prueba de aceptación de este método escribiendo un archivo de texto correcto en unautomata.txt e importe este archivo. ¿Qué resultado obtuvieron? Capturen la pantalla</w:t>
+      </w:r>
+    </w:p>
+    <w:p>
+      <w:pPr>
+        <w:pStyle w:val="Prrafodelista"/>
+        <w:rPr>
+          <w:u w:val="single"/>
+          <w:lang w:val="es-CO"/>
+        </w:rPr>
+      </w:pPr>
+    </w:p>
+    <w:p>
+      <w:pPr>
+        <w:pStyle w:val="Prrafodelista"/>
+        <w:rPr>
+          <w:lang w:val="es-CO"/>
+        </w:rPr>
+      </w:pPr>
+      <w:r>
+        <w:rPr>
+          <w:noProof/>
+          <w:lang w:val="es-CO" w:eastAsia="es-CO"/>
+        </w:rPr>
+        <w:lastRenderedPageBreak/>
+        <w:drawing>
+          <wp:inline distT="0" distB="0" distL="0" distR="0" wp14:anchorId="64CC84CB" wp14:editId="734AB3AA">
+            <wp:extent cx="3609975" cy="5372100"/>
+            <wp:effectExtent l="0" t="0" r="9525" b="0"/>
+            <wp:docPr id="31" name="Imagen 31"/>
+            <wp:cNvGraphicFramePr>
+              <a:graphicFrameLocks xmlns:a="http://schemas.openxmlformats.org/drawingml/2006/main" noChangeAspect="1"/>
+            </wp:cNvGraphicFramePr>
+            <a:graphic xmlns:a="http://schemas.openxmlformats.org/drawingml/2006/main">
+              <a:graphicData uri="http://schemas.openxmlformats.org/drawingml/2006/picture">
+                <pic:pic xmlns:pic="http://schemas.openxmlformats.org/drawingml/2006/picture">
+                  <pic:nvPicPr>
+                    <pic:cNvPr id="1" name=""/>
+                    <pic:cNvPicPr/>
+                  </pic:nvPicPr>
+                  <pic:blipFill>
+                    <a:blip r:embed="rId27"/>
+                    <a:stretch>
+                      <a:fillRect/>
+                    </a:stretch>
+                  </pic:blipFill>
+                  <pic:spPr>
+                    <a:xfrm>
+                      <a:off x="0" y="0"/>
+                      <a:ext cx="3609975" cy="5372100"/>
+                    </a:xfrm>
+                    <a:prstGeom prst="rect">
+                      <a:avLst/>
+                    </a:prstGeom>
+                  </pic:spPr>
+                </pic:pic>
+              </a:graphicData>
+            </a:graphic>
+          </wp:inline>
+        </w:drawing>
+      </w:r>
+    </w:p>
+    <w:p>
+      <w:pPr>
+        <w:pStyle w:val="Prrafodelista"/>
+        <w:rPr>
+          <w:lang w:val="es-CO"/>
+        </w:rPr>
+      </w:pPr>
+    </w:p>
+    <w:p>
+      <w:pPr>
+        <w:pStyle w:val="Prrafodelista"/>
+        <w:rPr>
+          <w:lang w:val="es-CO"/>
+        </w:rPr>
+      </w:pPr>
+      <w:r>
+        <w:rPr>
+          <w:noProof/>
+          <w:lang w:val="es-CO" w:eastAsia="es-CO"/>
+        </w:rPr>
+        <w:lastRenderedPageBreak/>
+        <w:drawing>
+          <wp:inline distT="0" distB="0" distL="0" distR="0" wp14:anchorId="1338BD10" wp14:editId="075483F8">
+            <wp:extent cx="5612130" cy="4927600"/>
+            <wp:effectExtent l="0" t="0" r="7620" b="6350"/>
+            <wp:docPr id="32" name="Imagen 32"/>
+            <wp:cNvGraphicFramePr>
+              <a:graphicFrameLocks xmlns:a="http://schemas.openxmlformats.org/drawingml/2006/main" noChangeAspect="1"/>
+            </wp:cNvGraphicFramePr>
+            <a:graphic xmlns:a="http://schemas.openxmlformats.org/drawingml/2006/main">
+              <a:graphicData uri="http://schemas.openxmlformats.org/drawingml/2006/picture">
+                <pic:pic xmlns:pic="http://schemas.openxmlformats.org/drawingml/2006/picture">
+                  <pic:nvPicPr>
+                    <pic:cNvPr id="1" name=""/>
+                    <pic:cNvPicPr/>
+                  </pic:nvPicPr>
+                  <pic:blipFill>
+                    <a:blip r:embed="rId28"/>
+                    <a:stretch>
+                      <a:fillRect/>
+                    </a:stretch>
+                  </pic:blipFill>
+                  <pic:spPr>
+                    <a:xfrm>
+                      <a:off x="0" y="0"/>
+                      <a:ext cx="5612130" cy="4927600"/>
+                    </a:xfrm>
+                    <a:prstGeom prst="rect">
+                      <a:avLst/>
+                    </a:prstGeom>
+                  </pic:spPr>
+                </pic:pic>
+              </a:graphicData>
+            </a:graphic>
+          </wp:inline>
+        </w:drawing>
+      </w:r>
+    </w:p>
+    <w:p>
+      <w:pPr>
+        <w:pStyle w:val="Prrafodelista"/>
+        <w:rPr>
+          <w:lang w:val="es-CO"/>
+        </w:rPr>
+      </w:pPr>
+    </w:p>
+    <w:p>
+      <w:pPr>
+        <w:rPr>
+          <w:b/>
+          <w:lang w:val="es-CO"/>
+        </w:rPr>
+      </w:pPr>
+      <w:r>
+        <w:rPr>
+          <w:b/>
+          <w:lang w:val="es-CO"/>
+        </w:rPr>
+        <w:t>Analizando comportamiento</w:t>
+      </w:r>
+    </w:p>
+    <w:p>
+      <w:pPr>
+        <w:pStyle w:val="Prrafodelista"/>
+        <w:numPr>
+          <w:ilvl w:val="0"/>
+          <w:numId w:val="7"/>
+        </w:numPr>
+        <w:rPr>
+          <w:lang w:val="es-CO"/>
+        </w:rPr>
+      </w:pPr>
+      <w:r>
+        <w:rPr>
+          <w:lang w:val="es-CO"/>
+        </w:rPr>
+        <w:t>Ejecuten la aplicación, den tres clics, salven a un archivo cualquiera y ábranlo. Describan el comportamiento.</w:t>
+      </w:r>
+    </w:p>
+    <w:p>
+      <w:pPr>
+        <w:pStyle w:val="Prrafodelista"/>
+        <w:numPr>
+          <w:ilvl w:val="0"/>
+          <w:numId w:val="7"/>
+        </w:numPr>
+        <w:rPr>
+          <w:lang w:val="es-CO"/>
+        </w:rPr>
+      </w:pPr>
+      <w:r>
+        <w:rPr>
+          <w:lang w:val="es-CO"/>
+        </w:rPr>
+        <w:t>Ejecuten la aplicación, tres clics, exporten a un archivo cualquiera e importen. Describan el comportamiento.</w:t>
+      </w:r>
+    </w:p>
+    <w:p>
+      <w:pPr>
+        <w:pStyle w:val="Prrafodelista"/>
+        <w:numPr>
+          <w:ilvl w:val="0"/>
+          <w:numId w:val="7"/>
+        </w:numPr>
+        <w:rPr>
+          <w:lang w:val="es-CO"/>
+        </w:rPr>
+      </w:pPr>
+      <w:r>
+        <w:rPr>
+          <w:lang w:val="es-CO"/>
+        </w:rPr>
+        <w:t>¿Qué diferencias ven el comportamiento 1 y 2? Expliquen los resultados.</w:t>
+      </w:r>
+    </w:p>
+    <w:p>
+      <w:pPr>
+        <w:pStyle w:val="Prrafodelista"/>
+        <w:rPr>
+          <w:lang w:val="es-CO"/>
+        </w:rPr>
+      </w:pPr>
+    </w:p>
+    <w:p>
+      <w:pPr>
+        <w:pStyle w:val="Prrafodelista"/>
+        <w:rPr>
+          <w:lang w:val="es-CO"/>
+        </w:rPr>
+      </w:pPr>
+    </w:p>
+    <w:p>
+      <w:pPr>
+        <w:pStyle w:val="Prrafodelista"/>
+        <w:ind w:left="0"/>
+        <w:rPr>
+          <w:b/>
+          <w:lang w:val="es-CO"/>
+        </w:rPr>
+      </w:pPr>
+      <w:r>
+        <w:rPr>
+          <w:b/>
+          <w:lang w:val="es-CO"/>
+        </w:rPr>
+        <w:t>Perfeccionando salvar y abrir</w:t>
+      </w:r>
+    </w:p>
+    <w:p>
+      <w:pPr>
+        <w:pStyle w:val="Prrafodelista"/>
+        <w:ind w:left="0"/>
+        <w:rPr>
+          <w:lang w:val="es-CO"/>
+        </w:rPr>
+      </w:pPr>
+    </w:p>
+    <w:p>
+      <w:pPr>
+        <w:pStyle w:val="Prrafodelista"/>
+        <w:numPr>
+          <w:ilvl w:val="0"/>
+          <w:numId w:val="8"/>
+        </w:numPr>
+        <w:rPr>
+          <w:lang w:val="es-CO"/>
+        </w:rPr>
+      </w:pPr>
+      <w:r>
+        <w:rPr>
+          <w:lang w:val="es-CO"/>
+        </w:rPr>
+        <w:t>Copien las versiones actuales de abra y salve y renómbrenlos como abrea01 y salva 01</w:t>
+      </w:r>
+    </w:p>
+    <w:p>
+      <w:pPr>
+        <w:pStyle w:val="Prrafodelista"/>
+        <w:numPr>
+          <w:ilvl w:val="0"/>
+          <w:numId w:val="8"/>
+        </w:numPr>
+        <w:rPr>
+          <w:lang w:val="es-CO"/>
+        </w:rPr>
+      </w:pPr>
+      <w:r>
+        <w:rPr>
+          <w:lang w:val="es-CO"/>
+        </w:rPr>
+        <w:t>Perfeccionen el manejo de excepciones de los métodos abra y salve detallando los errores.</w:t>
+      </w:r>
+    </w:p>
+    <w:p>
+      <w:pPr>
+        <w:pStyle w:val="Prrafodelista"/>
+        <w:numPr>
+          <w:ilvl w:val="0"/>
+          <w:numId w:val="8"/>
+        </w:numPr>
+        <w:rPr>
+          <w:lang w:val="es-CO"/>
+        </w:rPr>
+      </w:pPr>
+      <w:r>
+        <w:rPr>
+          <w:lang w:val="es-CO"/>
+        </w:rPr>
+        <w:t xml:space="preserve">Realicen una prueba de aceptación para validar cada uno de los nuevos mensajes diseñados, ejecútenla y capturen la pantalla final. </w:t>
+      </w:r>
+    </w:p>
+    <w:p>
+      <w:pPr>
+        <w:pStyle w:val="Prrafodelista"/>
+        <w:rPr>
+          <w:lang w:val="es-CO"/>
+        </w:rPr>
+      </w:pPr>
+    </w:p>
+    <w:p>
+      <w:pPr>
+        <w:pStyle w:val="Prrafodelista"/>
+        <w:ind w:left="0"/>
+        <w:rPr>
+          <w:b/>
+          <w:lang w:val="es-CO"/>
+        </w:rPr>
+      </w:pPr>
+      <w:r>
+        <w:rPr>
+          <w:b/>
+          <w:lang w:val="es-CO"/>
+        </w:rPr>
+        <w:lastRenderedPageBreak/>
+        <w:t>Perfeccionando importar y exportar.</w:t>
+      </w:r>
+    </w:p>
+    <w:p>
+      <w:pPr>
+        <w:pStyle w:val="Prrafodelista"/>
+        <w:ind w:left="0"/>
+        <w:rPr>
+          <w:b/>
+          <w:lang w:val="es-CO"/>
+        </w:rPr>
+      </w:pPr>
+    </w:p>
+    <w:p>
+      <w:pPr>
+        <w:pStyle w:val="Prrafodelista"/>
+        <w:numPr>
+          <w:ilvl w:val="0"/>
+          <w:numId w:val="9"/>
+        </w:numPr>
+        <w:rPr>
+          <w:lang w:val="es-CO"/>
+        </w:rPr>
+      </w:pPr>
+      <w:r>
+        <w:rPr>
+          <w:lang w:val="es-CO"/>
+        </w:rPr>
+        <w:t xml:space="preserve">Copien las versiones actuales de </w:t>
+      </w:r>
+      <w:r>
+        <w:rPr>
+          <w:b/>
+          <w:lang w:val="es-CO"/>
+        </w:rPr>
+        <w:t>importe</w:t>
+      </w:r>
+      <w:r>
+        <w:rPr>
+          <w:lang w:val="es-CO"/>
+        </w:rPr>
+        <w:t xml:space="preserve"> y </w:t>
+      </w:r>
+      <w:r>
+        <w:rPr>
+          <w:b/>
+          <w:lang w:val="es-CO"/>
+        </w:rPr>
+        <w:t>exporte</w:t>
+      </w:r>
+      <w:r>
+        <w:rPr>
+          <w:lang w:val="es-CO"/>
+        </w:rPr>
+        <w:t xml:space="preserve"> y renómbrenlos como </w:t>
+      </w:r>
+      <w:r>
+        <w:rPr>
+          <w:b/>
+          <w:lang w:val="es-CO"/>
+        </w:rPr>
+        <w:t xml:space="preserve">importe01 </w:t>
+      </w:r>
+      <w:r>
+        <w:rPr>
+          <w:lang w:val="es-CO"/>
+        </w:rPr>
+        <w:t xml:space="preserve">y </w:t>
+      </w:r>
+      <w:r>
+        <w:rPr>
+          <w:b/>
+          <w:lang w:val="es-CO"/>
+        </w:rPr>
+        <w:t>exporte01</w:t>
+      </w:r>
+    </w:p>
+    <w:p>
+      <w:pPr>
+        <w:pStyle w:val="Prrafodelista"/>
+        <w:numPr>
+          <w:ilvl w:val="0"/>
+          <w:numId w:val="9"/>
+        </w:numPr>
+        <w:rPr>
+          <w:lang w:val="es-CO"/>
+        </w:rPr>
+      </w:pPr>
+      <w:r>
+        <w:rPr>
+          <w:lang w:val="es-CO"/>
+        </w:rPr>
+        <w:t xml:space="preserve">Perfeccionen el manejo de excepciones de los métodos </w:t>
+      </w:r>
+      <w:r>
+        <w:rPr>
+          <w:b/>
+          <w:lang w:val="es-CO"/>
+        </w:rPr>
+        <w:t xml:space="preserve">importe </w:t>
+      </w:r>
+      <w:r>
+        <w:rPr>
+          <w:lang w:val="es-CO"/>
+        </w:rPr>
+        <w:t xml:space="preserve">y </w:t>
+      </w:r>
+      <w:r>
+        <w:rPr>
+          <w:b/>
+          <w:lang w:val="es-CO"/>
+        </w:rPr>
+        <w:t xml:space="preserve">exporte </w:t>
+      </w:r>
+      <w:r>
+        <w:rPr>
+          <w:lang w:val="es-CO"/>
+        </w:rPr>
+        <w:t xml:space="preserve">detallando los errores. </w:t>
+      </w:r>
+    </w:p>
+    <w:p>
+      <w:pPr>
+        <w:pStyle w:val="Prrafodelista"/>
+        <w:numPr>
+          <w:ilvl w:val="0"/>
+          <w:numId w:val="9"/>
+        </w:numPr>
+        <w:rPr>
+          <w:lang w:val="es-CO"/>
+        </w:rPr>
+      </w:pPr>
+      <w:r>
+        <w:rPr>
+          <w:lang w:val="es-CO"/>
+        </w:rPr>
+        <w:t xml:space="preserve">Realicen una prueba de aceptación para validad cada uno de los nuevos mensajes diseñados, ejecútenla y capturen la pantalla final. </w:t>
+      </w:r>
+    </w:p>
+    <w:p>
+      <w:pPr>
+        <w:pStyle w:val="Prrafodelista"/>
+        <w:rPr>
+          <w:lang w:val="es-CO"/>
+        </w:rPr>
+      </w:pPr>
+    </w:p>
+    <w:p>
+      <w:pPr>
+        <w:pStyle w:val="Prrafodelista"/>
+        <w:ind w:left="0"/>
+        <w:rPr>
+          <w:b/>
+          <w:lang w:val="es-CO"/>
+        </w:rPr>
+      </w:pPr>
+      <w:r>
+        <w:rPr>
+          <w:b/>
+          <w:lang w:val="es-CO"/>
+        </w:rPr>
+        <w:t xml:space="preserve">Perfeccionando importar.  Hacia un </w:t>
+      </w:r>
+      <w:proofErr w:type="spellStart"/>
+      <w:r>
+        <w:rPr>
+          <w:b/>
+          <w:lang w:val="es-CO"/>
+        </w:rPr>
+        <w:t>minicompilardor</w:t>
+      </w:r>
+      <w:proofErr w:type="spellEnd"/>
+      <w:r>
+        <w:rPr>
+          <w:b/>
+          <w:lang w:val="es-CO"/>
+        </w:rPr>
+        <w:t>.</w:t>
+      </w:r>
+    </w:p>
+    <w:p>
+      <w:pPr>
+        <w:pStyle w:val="Prrafodelista"/>
+        <w:ind w:left="0"/>
+        <w:rPr>
+          <w:lang w:val="es-CO"/>
+        </w:rPr>
+      </w:pPr>
+    </w:p>
+    <w:p>
+      <w:pPr>
+        <w:pStyle w:val="Prrafodelista"/>
+        <w:numPr>
+          <w:ilvl w:val="0"/>
+          <w:numId w:val="10"/>
+        </w:numPr>
+        <w:rPr>
+          <w:lang w:val="es-CO"/>
+        </w:rPr>
+      </w:pPr>
+      <w:r>
+        <w:rPr>
+          <w:lang w:val="es-CO"/>
+        </w:rPr>
+        <w:t>Copien las versiones actuales de importe y exporte y renómbrenlos como importe02 y exporte02</w:t>
+      </w:r>
+    </w:p>
+    <w:p>
+      <w:pPr>
+        <w:pStyle w:val="Prrafodelista"/>
+        <w:numPr>
+          <w:ilvl w:val="0"/>
+          <w:numId w:val="10"/>
+        </w:numPr>
+        <w:rPr>
+          <w:lang w:val="es-CO"/>
+        </w:rPr>
+      </w:pPr>
+      <w:r>
+        <w:rPr>
+          <w:lang w:val="es-CO"/>
+        </w:rPr>
+        <w:t>Perfeccionen el manejo de excepciones de los métodos importe y exporte detallando los errores.</w:t>
+      </w:r>
+    </w:p>
+    <w:p>
+      <w:pPr>
+        <w:pStyle w:val="Prrafodelista"/>
+        <w:numPr>
+          <w:ilvl w:val="0"/>
+          <w:numId w:val="10"/>
+        </w:numPr>
+        <w:rPr>
+          <w:lang w:val="es-CO"/>
+        </w:rPr>
+      </w:pPr>
+      <w:r>
+        <w:rPr>
+          <w:lang w:val="es-CO"/>
+        </w:rPr>
+        <w:t xml:space="preserve">Realicen una prueba de aceptación para validad cada uno de los nuevos mensajes diseñados, ejecútenla y capturen la pantalla final. </w:t>
+      </w:r>
+    </w:p>
+    <w:p>
+      <w:pPr>
+        <w:pStyle w:val="Prrafodelista"/>
+        <w:rPr>
+          <w:lang w:val="es-CO"/>
+        </w:rPr>
+      </w:pPr>
+    </w:p>
+    <w:p>
+      <w:pPr>
+        <w:pStyle w:val="Prrafodelista"/>
+        <w:ind w:left="0"/>
+        <w:rPr>
+          <w:b/>
+          <w:lang w:val="es-CO"/>
+        </w:rPr>
+      </w:pPr>
+      <w:r>
+        <w:rPr>
+          <w:b/>
+          <w:lang w:val="es-CO"/>
+        </w:rPr>
+        <w:t xml:space="preserve">Perfeccionando importar. Hacia un </w:t>
+      </w:r>
+      <w:proofErr w:type="spellStart"/>
+      <w:r>
+        <w:rPr>
+          <w:b/>
+          <w:lang w:val="es-CO"/>
+        </w:rPr>
+        <w:t>minicompilador</w:t>
+      </w:r>
+      <w:proofErr w:type="spellEnd"/>
+      <w:r>
+        <w:rPr>
+          <w:b/>
+          <w:lang w:val="es-CO"/>
+        </w:rPr>
+        <w:t xml:space="preserve"> flexible.</w:t>
+      </w:r>
+    </w:p>
+    <w:p>
+      <w:pPr>
+        <w:pStyle w:val="Prrafodelista"/>
+        <w:ind w:left="0"/>
+        <w:rPr>
+          <w:b/>
+          <w:lang w:val="es-CO"/>
+        </w:rPr>
+      </w:pPr>
+    </w:p>
+    <w:p>
+      <w:pPr>
+        <w:pStyle w:val="Prrafodelista"/>
+        <w:numPr>
+          <w:ilvl w:val="0"/>
+          <w:numId w:val="11"/>
+        </w:numPr>
+        <w:rPr>
+          <w:lang w:val="es-CO"/>
+        </w:rPr>
+      </w:pPr>
+      <w:r>
+        <w:rPr>
+          <w:lang w:val="es-CO"/>
+        </w:rPr>
+        <w:t>Copien las versiones actuales de importe y exporte y renómbrenlos como importe03 y exporte03</w:t>
+      </w:r>
+    </w:p>
+    <w:p>
+      <w:pPr>
+        <w:pStyle w:val="Prrafodelista"/>
+        <w:numPr>
+          <w:ilvl w:val="0"/>
+          <w:numId w:val="11"/>
+        </w:numPr>
+        <w:rPr>
+          <w:lang w:val="es-CO"/>
+        </w:rPr>
+      </w:pPr>
+      <w:r>
+        <w:rPr>
+          <w:lang w:val="es-CO"/>
+        </w:rPr>
+        <w:t>Perfeccionen los métodos importe y exporte para que pueda servir para cualquier tipo de elemento creados en el futuro</w:t>
+      </w:r>
+    </w:p>
+    <w:p>
+      <w:pPr>
+        <w:pStyle w:val="Prrafodelista"/>
+        <w:numPr>
+          <w:ilvl w:val="0"/>
+          <w:numId w:val="11"/>
+        </w:numPr>
+        <w:rPr>
+          <w:lang w:val="es-CO"/>
+        </w:rPr>
+      </w:pPr>
+      <w:r>
+        <w:rPr>
+          <w:lang w:val="es-CO"/>
+        </w:rPr>
+        <w:t xml:space="preserve">Escriban otro archivo de pruebas, llámelo automataErrG.txt para probar la flexibilidad. Presente las pantallas que contenga un error significativo. </w:t>
+      </w:r>
+    </w:p>
+    <w:p>
+      <w:pPr>
+        <w:pStyle w:val="Prrafodelista"/>
+        <w:rPr>
+          <w:lang w:val="es-CO"/>
+        </w:rPr>
+      </w:pPr>
+    </w:p>
+    <w:p>
+      <w:pPr>
+        <w:jc w:val="both"/>
+        <w:rPr>
+          <w:b/>
+          <w:lang w:val="es-CO"/>
+        </w:rPr>
+      </w:pPr>
+      <w:r>
+        <w:rPr>
+          <w:b/>
+          <w:lang w:val="es-CO"/>
+        </w:rPr>
+        <w:t>RETROSPECTIVA</w:t>
+      </w:r>
+    </w:p>
+    <w:p>
+      <w:pPr>
+        <w:pStyle w:val="Prrafodelista"/>
+        <w:numPr>
+          <w:ilvl w:val="0"/>
+          <w:numId w:val="12"/>
+        </w:numPr>
+        <w:spacing w:line="256" w:lineRule="auto"/>
+        <w:jc w:val="both"/>
+        <w:rPr>
+          <w:lang w:val="es-CO"/>
+        </w:rPr>
+      </w:pPr>
+      <w:r>
+        <w:rPr>
+          <w:lang w:val="es-CO"/>
+        </w:rPr>
+        <w:t>¿Cuál fue el tiempo total invertido en el laboratorio por cada uno de ustedes?</w:t>
+      </w:r>
+    </w:p>
+    <w:p>
+      <w:pPr>
+        <w:pStyle w:val="Prrafodelista"/>
+        <w:jc w:val="both"/>
+        <w:rPr>
+          <w:lang w:val="es-CO"/>
+        </w:rPr>
+      </w:pPr>
+    </w:p>
+    <w:p>
+      <w:pPr>
+        <w:pStyle w:val="Prrafodelista"/>
+        <w:jc w:val="both"/>
+        <w:rPr>
+          <w:lang w:val="es-CO"/>
+        </w:rPr>
+      </w:pPr>
+      <w:r>
+        <w:rPr>
+          <w:lang w:val="es-CO"/>
+        </w:rPr>
+        <w:t>Santiago – 50 horas</w:t>
+      </w:r>
+    </w:p>
+    <w:p>
+      <w:pPr>
+        <w:pStyle w:val="Prrafodelista"/>
+        <w:jc w:val="both"/>
+        <w:rPr>
+          <w:lang w:val="es-CO"/>
+        </w:rPr>
+      </w:pPr>
+    </w:p>
+    <w:p>
+      <w:pPr>
+        <w:pStyle w:val="Prrafodelista"/>
+        <w:numPr>
+          <w:ilvl w:val="0"/>
+          <w:numId w:val="12"/>
+        </w:numPr>
+        <w:spacing w:line="256" w:lineRule="auto"/>
+        <w:jc w:val="both"/>
+        <w:rPr>
+          <w:lang w:val="es-CO"/>
+        </w:rPr>
+      </w:pPr>
+      <w:r>
+        <w:rPr>
+          <w:lang w:val="es-CO"/>
+        </w:rPr>
+        <w:t>¿Cuál es el estado actual del laboratorio? ¿Por qué?</w:t>
+      </w:r>
+    </w:p>
+    <w:p>
+      <w:pPr>
+        <w:pStyle w:val="Prrafodelista"/>
+        <w:jc w:val="both"/>
+        <w:rPr>
+          <w:lang w:val="es-CO"/>
+        </w:rPr>
+      </w:pPr>
+    </w:p>
+    <w:p>
+      <w:pPr>
+        <w:pStyle w:val="Prrafodelista"/>
+        <w:jc w:val="both"/>
+        <w:rPr>
+          <w:lang w:val="es-CO"/>
+        </w:rPr>
+      </w:pPr>
+      <w:r>
+        <w:rPr>
+          <w:lang w:val="es-CO"/>
+        </w:rPr>
+        <w:t>Creo que está completo el laboratorio.</w:t>
+      </w:r>
+    </w:p>
+    <w:p>
+      <w:pPr>
+        <w:pStyle w:val="Prrafodelista"/>
+        <w:jc w:val="both"/>
+        <w:rPr>
+          <w:lang w:val="es-CO"/>
+        </w:rPr>
+      </w:pPr>
+    </w:p>
+    <w:p>
+      <w:pPr>
+        <w:pStyle w:val="Prrafodelista"/>
+        <w:numPr>
+          <w:ilvl w:val="0"/>
+          <w:numId w:val="12"/>
+        </w:numPr>
+        <w:spacing w:line="256" w:lineRule="auto"/>
+        <w:jc w:val="both"/>
+        <w:rPr>
+          <w:lang w:val="es-CO"/>
+        </w:rPr>
+      </w:pPr>
+      <w:r>
+        <w:rPr>
+          <w:lang w:val="es-CO"/>
+        </w:rPr>
+        <w:t>Considerando la práctica XP del laboratorio ¿por qué consideran que es importante?</w:t>
+      </w:r>
+    </w:p>
+    <w:p>
+      <w:pPr>
+        <w:pStyle w:val="Prrafodelista"/>
+        <w:jc w:val="both"/>
+        <w:rPr>
+          <w:lang w:val="es-CO"/>
+        </w:rPr>
+      </w:pPr>
+    </w:p>
+    <w:p>
+      <w:pPr>
+        <w:pStyle w:val="Prrafodelista"/>
+        <w:jc w:val="both"/>
+        <w:rPr>
+          <w:lang w:val="es-CO"/>
+        </w:rPr>
+      </w:pPr>
+      <w:r>
+        <w:rPr>
+          <w:lang w:val="es-CO"/>
+        </w:rPr>
+        <w:t>Repartir bien la carga en el tiempo que se nos da.</w:t>
+      </w:r>
+    </w:p>
+    <w:p>
+      <w:pPr>
+        <w:pStyle w:val="Prrafodelista"/>
+        <w:jc w:val="both"/>
+        <w:rPr>
+          <w:lang w:val="es-CO"/>
+        </w:rPr>
+      </w:pPr>
+    </w:p>
+    <w:p>
+      <w:pPr>
+        <w:pStyle w:val="Prrafodelista"/>
+        <w:numPr>
+          <w:ilvl w:val="0"/>
+          <w:numId w:val="12"/>
+        </w:numPr>
+        <w:spacing w:line="256" w:lineRule="auto"/>
+        <w:jc w:val="both"/>
+        <w:rPr>
+          <w:lang w:val="es-CO"/>
+        </w:rPr>
+      </w:pPr>
+      <w:r>
+        <w:rPr>
+          <w:lang w:val="es-CO"/>
+        </w:rPr>
+        <w:t>¿Cuál consideran fue su mayor logro? ¿Por qué? ¿Cuál consideran que fue si mayor problema? ¿Qué hicieron para resolverlo?</w:t>
+      </w:r>
+    </w:p>
+    <w:p>
+      <w:pPr>
+        <w:pStyle w:val="Prrafodelista"/>
+        <w:jc w:val="both"/>
+        <w:rPr>
+          <w:lang w:val="es-CO"/>
+        </w:rPr>
+      </w:pPr>
+    </w:p>
+    <w:p>
+      <w:pPr>
+        <w:pStyle w:val="Prrafodelista"/>
+        <w:jc w:val="both"/>
+        <w:rPr>
+          <w:lang w:val="es-CO"/>
+        </w:rPr>
+      </w:pPr>
+      <w:r>
+        <w:rPr>
+          <w:lang w:val="es-CO"/>
+        </w:rPr>
+        <w:lastRenderedPageBreak/>
+        <w:t xml:space="preserve">El mayor logro que tuve fue poder implementar de una manera correcta el </w:t>
+      </w:r>
+      <w:proofErr w:type="spellStart"/>
+      <w:r>
+        <w:rPr>
+          <w:lang w:val="es-CO"/>
+        </w:rPr>
+        <w:t>ObjectImputStream</w:t>
+      </w:r>
+      <w:proofErr w:type="spellEnd"/>
+      <w:r>
+        <w:rPr>
+          <w:lang w:val="es-CO"/>
+        </w:rPr>
+        <w:t>.</w:t>
+      </w:r>
+      <w:r>
+        <w:rPr>
+          <w:lang w:val="es-CO"/>
+        </w:rPr>
+        <w:t xml:space="preserve"> Este también fue el mayor problema dado que no </w:t>
+      </w:r>
+      <w:proofErr w:type="spellStart"/>
+      <w:r>
+        <w:rPr>
+          <w:lang w:val="es-CO"/>
+        </w:rPr>
+        <w:t>sabia</w:t>
+      </w:r>
+      <w:proofErr w:type="spellEnd"/>
+      <w:r>
+        <w:rPr>
+          <w:lang w:val="es-CO"/>
+        </w:rPr>
+        <w:t xml:space="preserve"> como implementarlo y tarde mucho hasta poder lograr que abriera un archivo.</w:t>
+      </w:r>
+    </w:p>
+    <w:p>
+      <w:pPr>
+        <w:pStyle w:val="Prrafodelista"/>
+        <w:jc w:val="both"/>
+        <w:rPr>
+          <w:u w:val="single"/>
+          <w:lang w:val="es-CO"/>
+        </w:rPr>
+      </w:pPr>
+    </w:p>
+    <w:p>
+      <w:pPr>
+        <w:pStyle w:val="Prrafodelista"/>
+        <w:numPr>
+          <w:ilvl w:val="0"/>
+          <w:numId w:val="12"/>
+        </w:numPr>
+        <w:spacing w:line="256" w:lineRule="auto"/>
+        <w:jc w:val="both"/>
+        <w:rPr>
+          <w:lang w:val="es-CO"/>
+        </w:rPr>
+      </w:pPr>
+      <w:r>
+        <w:rPr>
+          <w:lang w:val="es-CO"/>
+        </w:rPr>
+        <w:t>¿Qué hicieron bien como equipo? ¿Qué se comprometen a hacer para mejorar los resultados?</w:t>
+      </w:r>
+    </w:p>
+    <w:p>
+      <w:pPr>
+        <w:pStyle w:val="Prrafodelista"/>
+        <w:jc w:val="both"/>
+        <w:rPr>
+          <w:lang w:val="es-CO"/>
+        </w:rPr>
+      </w:pPr>
+    </w:p>
+    <w:p>
+      <w:pPr>
+        <w:pStyle w:val="Prrafodelista"/>
+        <w:jc w:val="both"/>
+        <w:rPr>
+          <w:lang w:val="es-CO"/>
+        </w:rPr>
+      </w:pPr>
+      <w:r>
+        <w:rPr>
+          <w:lang w:val="es-CO"/>
+        </w:rPr>
+        <w:t>Estoy solo en el grupo.</w:t>
+      </w:r>
+    </w:p>
+    <w:p>
+      <w:pPr>
+        <w:pStyle w:val="Prrafodelista"/>
+        <w:ind w:left="0"/>
+        <w:rPr>
+          <w:lang w:val="es-CO"/>
+        </w:rPr>
+      </w:pPr>
+    </w:p>
+    <w:p>
+      <w:pPr>
+        <w:pStyle w:val="Prrafodelista"/>
+        <w:ind w:left="0"/>
+        <w:rPr>
+          <w:b/>
+          <w:lang w:val="es-CO"/>
+        </w:rPr>
+      </w:pPr>
       <w:bookmarkStart w:id="0" w:name="_GoBack"/>
       <w:bookmarkEnd w:id="0"/>
     </w:p>
@@ -1076,6 +3619,95 @@
 <file path=word/numbering.xml><?xml version="1.0" encoding="utf-8"?>
 <w:numbering xmlns:wpc="http://schemas.microsoft.com/office/word/2010/wordprocessingCanvas" xmlns:cx="http://schemas.microsoft.com/office/drawing/2014/chartex" xmlns:cx1="http://schemas.microsoft.com/office/drawing/2015/9/8/chartex" xmlns:mc="http://schemas.openxmlformats.org/markup-compatibility/2006" xmlns:o="urn:schemas-microsoft-com:office:office" xmlns:r="http://schemas.openxmlformats.org/officeDocument/2006/relationships" xmlns:m="http://schemas.openxmlformats.org/officeDocument/2006/math" xmlns:v="urn:schemas-microsoft-com:vml" xmlns:wp14="http://schemas.microsoft.com/office/word/2010/wordprocessingDrawing" xmlns:wp="http://schemas.openxmlformats.org/drawingml/2006/wordprocessingDrawing" xmlns:w10="urn:schemas-microsoft-com:office:word" xmlns:w="http://schemas.openxmlformats.org/wordprocessingml/2006/main" xmlns:w14="http://schemas.microsoft.com/office/word/2010/wordml" xmlns:w15="http://schemas.microsoft.com/office/word/2012/wordml" xmlns:w16se="http://schemas.microsoft.com/office/word/2015/wordml/symex" xmlns:wpg="http://schemas.microsoft.com/office/word/2010/wordprocessingGroup" xmlns:wpi="http://schemas.microsoft.com/office/word/2010/wordprocessingInk" xmlns:wne="http://schemas.microsoft.com/office/word/2006/wordml" xmlns:wps="http://schemas.microsoft.com/office/word/2010/wordprocessingShape" mc:Ignorable="w14 w15 w16se wp14">
   <w:abstractNum w:abstractNumId="0" w15:restartNumberingAfterBreak="0">
+    <w:nsid w:val="05DB59BB"/>
+    <w:multiLevelType w:val="hybridMultilevel"/>
+    <w:tmpl w:val="37845336"/>
+    <w:lvl w:ilvl="0" w:tplc="240A000F">
+      <w:start w:val="1"/>
+      <w:numFmt w:val="decimal"/>
+      <w:lvlText w:val="%1."/>
+      <w:lvlJc w:val="left"/>
+      <w:pPr>
+        <w:ind w:left="720" w:hanging="360"/>
+      </w:pPr>
+      <w:rPr>
+        <w:rFonts w:hint="default"/>
+      </w:rPr>
+    </w:lvl>
+    <w:lvl w:ilvl="1" w:tplc="240A0019" w:tentative="1">
+      <w:start w:val="1"/>
+      <w:numFmt w:val="lowerLetter"/>
+      <w:lvlText w:val="%2."/>
+      <w:lvlJc w:val="left"/>
+      <w:pPr>
+        <w:ind w:left="1440" w:hanging="360"/>
+      </w:pPr>
+    </w:lvl>
+    <w:lvl w:ilvl="2" w:tplc="240A001B" w:tentative="1">
+      <w:start w:val="1"/>
+      <w:numFmt w:val="lowerRoman"/>
+      <w:lvlText w:val="%3."/>
+      <w:lvlJc w:val="right"/>
+      <w:pPr>
+        <w:ind w:left="2160" w:hanging="180"/>
+      </w:pPr>
+    </w:lvl>
+    <w:lvl w:ilvl="3" w:tplc="240A000F" w:tentative="1">
+      <w:start w:val="1"/>
+      <w:numFmt w:val="decimal"/>
+      <w:lvlText w:val="%4."/>
+      <w:lvlJc w:val="left"/>
+      <w:pPr>
+        <w:ind w:left="2880" w:hanging="360"/>
+      </w:pPr>
+    </w:lvl>
+    <w:lvl w:ilvl="4" w:tplc="240A0019" w:tentative="1">
+      <w:start w:val="1"/>
+      <w:numFmt w:val="lowerLetter"/>
+      <w:lvlText w:val="%5."/>
+      <w:lvlJc w:val="left"/>
+      <w:pPr>
+        <w:ind w:left="3600" w:hanging="360"/>
+      </w:pPr>
+    </w:lvl>
+    <w:lvl w:ilvl="5" w:tplc="240A001B" w:tentative="1">
+      <w:start w:val="1"/>
+      <w:numFmt w:val="lowerRoman"/>
+      <w:lvlText w:val="%6."/>
+      <w:lvlJc w:val="right"/>
+      <w:pPr>
+        <w:ind w:left="4320" w:hanging="180"/>
+      </w:pPr>
+    </w:lvl>
+    <w:lvl w:ilvl="6" w:tplc="240A000F" w:tentative="1">
+      <w:start w:val="1"/>
+      <w:numFmt w:val="decimal"/>
+      <w:lvlText w:val="%7."/>
+      <w:lvlJc w:val="left"/>
+      <w:pPr>
+        <w:ind w:left="5040" w:hanging="360"/>
+      </w:pPr>
+    </w:lvl>
+    <w:lvl w:ilvl="7" w:tplc="240A0019" w:tentative="1">
+      <w:start w:val="1"/>
+      <w:numFmt w:val="lowerLetter"/>
+      <w:lvlText w:val="%8."/>
+      <w:lvlJc w:val="left"/>
+      <w:pPr>
+        <w:ind w:left="5760" w:hanging="360"/>
+      </w:pPr>
+    </w:lvl>
+    <w:lvl w:ilvl="8" w:tplc="240A001B" w:tentative="1">
+      <w:start w:val="1"/>
+      <w:numFmt w:val="lowerRoman"/>
+      <w:lvlText w:val="%9."/>
+      <w:lvlJc w:val="right"/>
+      <w:pPr>
+        <w:ind w:left="6480" w:hanging="180"/>
+      </w:pPr>
+    </w:lvl>
+  </w:abstractNum>
+  <w:abstractNum w:abstractNumId="1" w15:restartNumberingAfterBreak="0">
     <w:nsid w:val="08850074"/>
     <w:multiLevelType w:val="hybridMultilevel"/>
     <w:tmpl w:val="FA2E70CA"/>
@@ -1161,7 +3793,7 @@
       </w:pPr>
     </w:lvl>
   </w:abstractNum>
-  <w:abstractNum w:abstractNumId="1" w15:restartNumberingAfterBreak="0">
+  <w:abstractNum w:abstractNumId="2" w15:restartNumberingAfterBreak="0">
     <w:nsid w:val="1F8A341B"/>
     <w:multiLevelType w:val="hybridMultilevel"/>
     <w:tmpl w:val="A46EB7E8"/>
@@ -1177,7 +3809,7 @@
         <w:rFonts w:hint="default"/>
       </w:rPr>
     </w:lvl>
-    <w:lvl w:ilvl="1" w:tplc="240A0019" w:tentative="1">
+    <w:lvl w:ilvl="1" w:tplc="240A0019">
       <w:start w:val="1"/>
       <w:numFmt w:val="lowerLetter"/>
       <w:lvlText w:val="%2."/>
@@ -1250,7 +3882,449 @@
       </w:pPr>
     </w:lvl>
   </w:abstractNum>
-  <w:abstractNum w:abstractNumId="2" w15:restartNumberingAfterBreak="0">
+  <w:abstractNum w:abstractNumId="3" w15:restartNumberingAfterBreak="0">
+    <w:nsid w:val="244C367E"/>
+    <w:multiLevelType w:val="hybridMultilevel"/>
+    <w:tmpl w:val="DCAAFB42"/>
+    <w:lvl w:ilvl="0" w:tplc="240A000F">
+      <w:start w:val="1"/>
+      <w:numFmt w:val="decimal"/>
+      <w:lvlText w:val="%1."/>
+      <w:lvlJc w:val="left"/>
+      <w:pPr>
+        <w:ind w:left="720" w:hanging="360"/>
+      </w:pPr>
+      <w:rPr>
+        <w:rFonts w:hint="default"/>
+      </w:rPr>
+    </w:lvl>
+    <w:lvl w:ilvl="1" w:tplc="240A0019" w:tentative="1">
+      <w:start w:val="1"/>
+      <w:numFmt w:val="lowerLetter"/>
+      <w:lvlText w:val="%2."/>
+      <w:lvlJc w:val="left"/>
+      <w:pPr>
+        <w:ind w:left="1440" w:hanging="360"/>
+      </w:pPr>
+    </w:lvl>
+    <w:lvl w:ilvl="2" w:tplc="240A001B" w:tentative="1">
+      <w:start w:val="1"/>
+      <w:numFmt w:val="lowerRoman"/>
+      <w:lvlText w:val="%3."/>
+      <w:lvlJc w:val="right"/>
+      <w:pPr>
+        <w:ind w:left="2160" w:hanging="180"/>
+      </w:pPr>
+    </w:lvl>
+    <w:lvl w:ilvl="3" w:tplc="240A000F" w:tentative="1">
+      <w:start w:val="1"/>
+      <w:numFmt w:val="decimal"/>
+      <w:lvlText w:val="%4."/>
+      <w:lvlJc w:val="left"/>
+      <w:pPr>
+        <w:ind w:left="2880" w:hanging="360"/>
+      </w:pPr>
+    </w:lvl>
+    <w:lvl w:ilvl="4" w:tplc="240A0019" w:tentative="1">
+      <w:start w:val="1"/>
+      <w:numFmt w:val="lowerLetter"/>
+      <w:lvlText w:val="%5."/>
+      <w:lvlJc w:val="left"/>
+      <w:pPr>
+        <w:ind w:left="3600" w:hanging="360"/>
+      </w:pPr>
+    </w:lvl>
+    <w:lvl w:ilvl="5" w:tplc="240A001B" w:tentative="1">
+      <w:start w:val="1"/>
+      <w:numFmt w:val="lowerRoman"/>
+      <w:lvlText w:val="%6."/>
+      <w:lvlJc w:val="right"/>
+      <w:pPr>
+        <w:ind w:left="4320" w:hanging="180"/>
+      </w:pPr>
+    </w:lvl>
+    <w:lvl w:ilvl="6" w:tplc="240A000F" w:tentative="1">
+      <w:start w:val="1"/>
+      <w:numFmt w:val="decimal"/>
+      <w:lvlText w:val="%7."/>
+      <w:lvlJc w:val="left"/>
+      <w:pPr>
+        <w:ind w:left="5040" w:hanging="360"/>
+      </w:pPr>
+    </w:lvl>
+    <w:lvl w:ilvl="7" w:tplc="240A0019" w:tentative="1">
+      <w:start w:val="1"/>
+      <w:numFmt w:val="lowerLetter"/>
+      <w:lvlText w:val="%8."/>
+      <w:lvlJc w:val="left"/>
+      <w:pPr>
+        <w:ind w:left="5760" w:hanging="360"/>
+      </w:pPr>
+    </w:lvl>
+    <w:lvl w:ilvl="8" w:tplc="240A001B" w:tentative="1">
+      <w:start w:val="1"/>
+      <w:numFmt w:val="lowerRoman"/>
+      <w:lvlText w:val="%9."/>
+      <w:lvlJc w:val="right"/>
+      <w:pPr>
+        <w:ind w:left="6480" w:hanging="180"/>
+      </w:pPr>
+    </w:lvl>
+  </w:abstractNum>
+  <w:abstractNum w:abstractNumId="4" w15:restartNumberingAfterBreak="0">
+    <w:nsid w:val="24911961"/>
+    <w:multiLevelType w:val="hybridMultilevel"/>
+    <w:tmpl w:val="214811DA"/>
+    <w:lvl w:ilvl="0" w:tplc="240A000F">
+      <w:start w:val="1"/>
+      <w:numFmt w:val="decimal"/>
+      <w:lvlText w:val="%1."/>
+      <w:lvlJc w:val="left"/>
+      <w:pPr>
+        <w:ind w:left="720" w:hanging="360"/>
+      </w:pPr>
+      <w:rPr>
+        <w:rFonts w:hint="default"/>
+      </w:rPr>
+    </w:lvl>
+    <w:lvl w:ilvl="1" w:tplc="240A0019" w:tentative="1">
+      <w:start w:val="1"/>
+      <w:numFmt w:val="lowerLetter"/>
+      <w:lvlText w:val="%2."/>
+      <w:lvlJc w:val="left"/>
+      <w:pPr>
+        <w:ind w:left="1440" w:hanging="360"/>
+      </w:pPr>
+    </w:lvl>
+    <w:lvl w:ilvl="2" w:tplc="240A001B" w:tentative="1">
+      <w:start w:val="1"/>
+      <w:numFmt w:val="lowerRoman"/>
+      <w:lvlText w:val="%3."/>
+      <w:lvlJc w:val="right"/>
+      <w:pPr>
+        <w:ind w:left="2160" w:hanging="180"/>
+      </w:pPr>
+    </w:lvl>
+    <w:lvl w:ilvl="3" w:tplc="240A000F" w:tentative="1">
+      <w:start w:val="1"/>
+      <w:numFmt w:val="decimal"/>
+      <w:lvlText w:val="%4."/>
+      <w:lvlJc w:val="left"/>
+      <w:pPr>
+        <w:ind w:left="2880" w:hanging="360"/>
+      </w:pPr>
+    </w:lvl>
+    <w:lvl w:ilvl="4" w:tplc="240A0019" w:tentative="1">
+      <w:start w:val="1"/>
+      <w:numFmt w:val="lowerLetter"/>
+      <w:lvlText w:val="%5."/>
+      <w:lvlJc w:val="left"/>
+      <w:pPr>
+        <w:ind w:left="3600" w:hanging="360"/>
+      </w:pPr>
+    </w:lvl>
+    <w:lvl w:ilvl="5" w:tplc="240A001B" w:tentative="1">
+      <w:start w:val="1"/>
+      <w:numFmt w:val="lowerRoman"/>
+      <w:lvlText w:val="%6."/>
+      <w:lvlJc w:val="right"/>
+      <w:pPr>
+        <w:ind w:left="4320" w:hanging="180"/>
+      </w:pPr>
+    </w:lvl>
+    <w:lvl w:ilvl="6" w:tplc="240A000F" w:tentative="1">
+      <w:start w:val="1"/>
+      <w:numFmt w:val="decimal"/>
+      <w:lvlText w:val="%7."/>
+      <w:lvlJc w:val="left"/>
+      <w:pPr>
+        <w:ind w:left="5040" w:hanging="360"/>
+      </w:pPr>
+    </w:lvl>
+    <w:lvl w:ilvl="7" w:tplc="240A0019" w:tentative="1">
+      <w:start w:val="1"/>
+      <w:numFmt w:val="lowerLetter"/>
+      <w:lvlText w:val="%8."/>
+      <w:lvlJc w:val="left"/>
+      <w:pPr>
+        <w:ind w:left="5760" w:hanging="360"/>
+      </w:pPr>
+    </w:lvl>
+    <w:lvl w:ilvl="8" w:tplc="240A001B" w:tentative="1">
+      <w:start w:val="1"/>
+      <w:numFmt w:val="lowerRoman"/>
+      <w:lvlText w:val="%9."/>
+      <w:lvlJc w:val="right"/>
+      <w:pPr>
+        <w:ind w:left="6480" w:hanging="180"/>
+      </w:pPr>
+    </w:lvl>
+  </w:abstractNum>
+  <w:abstractNum w:abstractNumId="5" w15:restartNumberingAfterBreak="0">
+    <w:nsid w:val="251C6B55"/>
+    <w:multiLevelType w:val="hybridMultilevel"/>
+    <w:tmpl w:val="238048FA"/>
+    <w:lvl w:ilvl="0" w:tplc="240A000F">
+      <w:start w:val="1"/>
+      <w:numFmt w:val="decimal"/>
+      <w:lvlText w:val="%1."/>
+      <w:lvlJc w:val="left"/>
+      <w:pPr>
+        <w:ind w:left="720" w:hanging="360"/>
+      </w:pPr>
+    </w:lvl>
+    <w:lvl w:ilvl="1" w:tplc="240A0019">
+      <w:start w:val="1"/>
+      <w:numFmt w:val="lowerLetter"/>
+      <w:lvlText w:val="%2."/>
+      <w:lvlJc w:val="left"/>
+      <w:pPr>
+        <w:ind w:left="1440" w:hanging="360"/>
+      </w:pPr>
+    </w:lvl>
+    <w:lvl w:ilvl="2" w:tplc="240A001B">
+      <w:start w:val="1"/>
+      <w:numFmt w:val="lowerRoman"/>
+      <w:lvlText w:val="%3."/>
+      <w:lvlJc w:val="right"/>
+      <w:pPr>
+        <w:ind w:left="2160" w:hanging="180"/>
+      </w:pPr>
+    </w:lvl>
+    <w:lvl w:ilvl="3" w:tplc="240A000F">
+      <w:start w:val="1"/>
+      <w:numFmt w:val="decimal"/>
+      <w:lvlText w:val="%4."/>
+      <w:lvlJc w:val="left"/>
+      <w:pPr>
+        <w:ind w:left="2880" w:hanging="360"/>
+      </w:pPr>
+    </w:lvl>
+    <w:lvl w:ilvl="4" w:tplc="240A0019">
+      <w:start w:val="1"/>
+      <w:numFmt w:val="lowerLetter"/>
+      <w:lvlText w:val="%5."/>
+      <w:lvlJc w:val="left"/>
+      <w:pPr>
+        <w:ind w:left="3600" w:hanging="360"/>
+      </w:pPr>
+    </w:lvl>
+    <w:lvl w:ilvl="5" w:tplc="240A001B">
+      <w:start w:val="1"/>
+      <w:numFmt w:val="lowerRoman"/>
+      <w:lvlText w:val="%6."/>
+      <w:lvlJc w:val="right"/>
+      <w:pPr>
+        <w:ind w:left="4320" w:hanging="180"/>
+      </w:pPr>
+    </w:lvl>
+    <w:lvl w:ilvl="6" w:tplc="240A000F">
+      <w:start w:val="1"/>
+      <w:numFmt w:val="decimal"/>
+      <w:lvlText w:val="%7."/>
+      <w:lvlJc w:val="left"/>
+      <w:pPr>
+        <w:ind w:left="5040" w:hanging="360"/>
+      </w:pPr>
+    </w:lvl>
+    <w:lvl w:ilvl="7" w:tplc="240A0019">
+      <w:start w:val="1"/>
+      <w:numFmt w:val="lowerLetter"/>
+      <w:lvlText w:val="%8."/>
+      <w:lvlJc w:val="left"/>
+      <w:pPr>
+        <w:ind w:left="5760" w:hanging="360"/>
+      </w:pPr>
+    </w:lvl>
+    <w:lvl w:ilvl="8" w:tplc="240A001B">
+      <w:start w:val="1"/>
+      <w:numFmt w:val="lowerRoman"/>
+      <w:lvlText w:val="%9."/>
+      <w:lvlJc w:val="right"/>
+      <w:pPr>
+        <w:ind w:left="6480" w:hanging="180"/>
+      </w:pPr>
+    </w:lvl>
+  </w:abstractNum>
+  <w:abstractNum w:abstractNumId="6" w15:restartNumberingAfterBreak="0">
+    <w:nsid w:val="284A48EE"/>
+    <w:multiLevelType w:val="hybridMultilevel"/>
+    <w:tmpl w:val="BDAAA1D2"/>
+    <w:lvl w:ilvl="0" w:tplc="240A000F">
+      <w:start w:val="1"/>
+      <w:numFmt w:val="decimal"/>
+      <w:lvlText w:val="%1."/>
+      <w:lvlJc w:val="left"/>
+      <w:pPr>
+        <w:ind w:left="720" w:hanging="360"/>
+      </w:pPr>
+      <w:rPr>
+        <w:rFonts w:hint="default"/>
+      </w:rPr>
+    </w:lvl>
+    <w:lvl w:ilvl="1" w:tplc="240A0019" w:tentative="1">
+      <w:start w:val="1"/>
+      <w:numFmt w:val="lowerLetter"/>
+      <w:lvlText w:val="%2."/>
+      <w:lvlJc w:val="left"/>
+      <w:pPr>
+        <w:ind w:left="1440" w:hanging="360"/>
+      </w:pPr>
+    </w:lvl>
+    <w:lvl w:ilvl="2" w:tplc="240A001B" w:tentative="1">
+      <w:start w:val="1"/>
+      <w:numFmt w:val="lowerRoman"/>
+      <w:lvlText w:val="%3."/>
+      <w:lvlJc w:val="right"/>
+      <w:pPr>
+        <w:ind w:left="2160" w:hanging="180"/>
+      </w:pPr>
+    </w:lvl>
+    <w:lvl w:ilvl="3" w:tplc="240A000F" w:tentative="1">
+      <w:start w:val="1"/>
+      <w:numFmt w:val="decimal"/>
+      <w:lvlText w:val="%4."/>
+      <w:lvlJc w:val="left"/>
+      <w:pPr>
+        <w:ind w:left="2880" w:hanging="360"/>
+      </w:pPr>
+    </w:lvl>
+    <w:lvl w:ilvl="4" w:tplc="240A0019" w:tentative="1">
+      <w:start w:val="1"/>
+      <w:numFmt w:val="lowerLetter"/>
+      <w:lvlText w:val="%5."/>
+      <w:lvlJc w:val="left"/>
+      <w:pPr>
+        <w:ind w:left="3600" w:hanging="360"/>
+      </w:pPr>
+    </w:lvl>
+    <w:lvl w:ilvl="5" w:tplc="240A001B" w:tentative="1">
+      <w:start w:val="1"/>
+      <w:numFmt w:val="lowerRoman"/>
+      <w:lvlText w:val="%6."/>
+      <w:lvlJc w:val="right"/>
+      <w:pPr>
+        <w:ind w:left="4320" w:hanging="180"/>
+      </w:pPr>
+    </w:lvl>
+    <w:lvl w:ilvl="6" w:tplc="240A000F" w:tentative="1">
+      <w:start w:val="1"/>
+      <w:numFmt w:val="decimal"/>
+      <w:lvlText w:val="%7."/>
+      <w:lvlJc w:val="left"/>
+      <w:pPr>
+        <w:ind w:left="5040" w:hanging="360"/>
+      </w:pPr>
+    </w:lvl>
+    <w:lvl w:ilvl="7" w:tplc="240A0019" w:tentative="1">
+      <w:start w:val="1"/>
+      <w:numFmt w:val="lowerLetter"/>
+      <w:lvlText w:val="%8."/>
+      <w:lvlJc w:val="left"/>
+      <w:pPr>
+        <w:ind w:left="5760" w:hanging="360"/>
+      </w:pPr>
+    </w:lvl>
+    <w:lvl w:ilvl="8" w:tplc="240A001B" w:tentative="1">
+      <w:start w:val="1"/>
+      <w:numFmt w:val="lowerRoman"/>
+      <w:lvlText w:val="%9."/>
+      <w:lvlJc w:val="right"/>
+      <w:pPr>
+        <w:ind w:left="6480" w:hanging="180"/>
+      </w:pPr>
+    </w:lvl>
+  </w:abstractNum>
+  <w:abstractNum w:abstractNumId="7" w15:restartNumberingAfterBreak="0">
+    <w:nsid w:val="286B3FC4"/>
+    <w:multiLevelType w:val="hybridMultilevel"/>
+    <w:tmpl w:val="28882C9C"/>
+    <w:lvl w:ilvl="0" w:tplc="240A000F">
+      <w:start w:val="1"/>
+      <w:numFmt w:val="decimal"/>
+      <w:lvlText w:val="%1."/>
+      <w:lvlJc w:val="left"/>
+      <w:pPr>
+        <w:ind w:left="720" w:hanging="360"/>
+      </w:pPr>
+      <w:rPr>
+        <w:rFonts w:hint="default"/>
+      </w:rPr>
+    </w:lvl>
+    <w:lvl w:ilvl="1" w:tplc="240A0019" w:tentative="1">
+      <w:start w:val="1"/>
+      <w:numFmt w:val="lowerLetter"/>
+      <w:lvlText w:val="%2."/>
+      <w:lvlJc w:val="left"/>
+      <w:pPr>
+        <w:ind w:left="1440" w:hanging="360"/>
+      </w:pPr>
+    </w:lvl>
+    <w:lvl w:ilvl="2" w:tplc="240A001B" w:tentative="1">
+      <w:start w:val="1"/>
+      <w:numFmt w:val="lowerRoman"/>
+      <w:lvlText w:val="%3."/>
+      <w:lvlJc w:val="right"/>
+      <w:pPr>
+        <w:ind w:left="2160" w:hanging="180"/>
+      </w:pPr>
+    </w:lvl>
+    <w:lvl w:ilvl="3" w:tplc="240A000F" w:tentative="1">
+      <w:start w:val="1"/>
+      <w:numFmt w:val="decimal"/>
+      <w:lvlText w:val="%4."/>
+      <w:lvlJc w:val="left"/>
+      <w:pPr>
+        <w:ind w:left="2880" w:hanging="360"/>
+      </w:pPr>
+    </w:lvl>
+    <w:lvl w:ilvl="4" w:tplc="240A0019" w:tentative="1">
+      <w:start w:val="1"/>
+      <w:numFmt w:val="lowerLetter"/>
+      <w:lvlText w:val="%5."/>
+      <w:lvlJc w:val="left"/>
+      <w:pPr>
+        <w:ind w:left="3600" w:hanging="360"/>
+      </w:pPr>
+    </w:lvl>
+    <w:lvl w:ilvl="5" w:tplc="240A001B" w:tentative="1">
+      <w:start w:val="1"/>
+      <w:numFmt w:val="lowerRoman"/>
+      <w:lvlText w:val="%6."/>
+      <w:lvlJc w:val="right"/>
+      <w:pPr>
+        <w:ind w:left="4320" w:hanging="180"/>
+      </w:pPr>
+    </w:lvl>
+    <w:lvl w:ilvl="6" w:tplc="240A000F" w:tentative="1">
+      <w:start w:val="1"/>
+      <w:numFmt w:val="decimal"/>
+      <w:lvlText w:val="%7."/>
+      <w:lvlJc w:val="left"/>
+      <w:pPr>
+        <w:ind w:left="5040" w:hanging="360"/>
+      </w:pPr>
+    </w:lvl>
+    <w:lvl w:ilvl="7" w:tplc="240A0019" w:tentative="1">
+      <w:start w:val="1"/>
+      <w:numFmt w:val="lowerLetter"/>
+      <w:lvlText w:val="%8."/>
+      <w:lvlJc w:val="left"/>
+      <w:pPr>
+        <w:ind w:left="5760" w:hanging="360"/>
+      </w:pPr>
+    </w:lvl>
+    <w:lvl w:ilvl="8" w:tplc="240A001B" w:tentative="1">
+      <w:start w:val="1"/>
+      <w:numFmt w:val="lowerRoman"/>
+      <w:lvlText w:val="%9."/>
+      <w:lvlJc w:val="right"/>
+      <w:pPr>
+        <w:ind w:left="6480" w:hanging="180"/>
+      </w:pPr>
+    </w:lvl>
+  </w:abstractNum>
+  <w:abstractNum w:abstractNumId="8" w15:restartNumberingAfterBreak="0">
     <w:nsid w:val="593A4B16"/>
     <w:multiLevelType w:val="hybridMultilevel"/>
     <w:tmpl w:val="FA2E70CA"/>
@@ -1336,7 +4410,7 @@
       </w:pPr>
     </w:lvl>
   </w:abstractNum>
-  <w:abstractNum w:abstractNumId="3" w15:restartNumberingAfterBreak="0">
+  <w:abstractNum w:abstractNumId="9" w15:restartNumberingAfterBreak="0">
     <w:nsid w:val="59A270CD"/>
     <w:multiLevelType w:val="hybridMultilevel"/>
     <w:tmpl w:val="343663D2"/>
@@ -1425,17 +4499,246 @@
       </w:pPr>
     </w:lvl>
   </w:abstractNum>
+  <w:abstractNum w:abstractNumId="10" w15:restartNumberingAfterBreak="0">
+    <w:nsid w:val="6D41302F"/>
+    <w:multiLevelType w:val="hybridMultilevel"/>
+    <w:tmpl w:val="542EC85E"/>
+    <w:lvl w:ilvl="0" w:tplc="240A000F">
+      <w:start w:val="1"/>
+      <w:numFmt w:val="decimal"/>
+      <w:lvlText w:val="%1."/>
+      <w:lvlJc w:val="left"/>
+      <w:pPr>
+        <w:ind w:left="720" w:hanging="360"/>
+      </w:pPr>
+      <w:rPr>
+        <w:rFonts w:hint="default"/>
+      </w:rPr>
+    </w:lvl>
+    <w:lvl w:ilvl="1" w:tplc="240A0019" w:tentative="1">
+      <w:start w:val="1"/>
+      <w:numFmt w:val="lowerLetter"/>
+      <w:lvlText w:val="%2."/>
+      <w:lvlJc w:val="left"/>
+      <w:pPr>
+        <w:ind w:left="1440" w:hanging="360"/>
+      </w:pPr>
+    </w:lvl>
+    <w:lvl w:ilvl="2" w:tplc="240A001B" w:tentative="1">
+      <w:start w:val="1"/>
+      <w:numFmt w:val="lowerRoman"/>
+      <w:lvlText w:val="%3."/>
+      <w:lvlJc w:val="right"/>
+      <w:pPr>
+        <w:ind w:left="2160" w:hanging="180"/>
+      </w:pPr>
+    </w:lvl>
+    <w:lvl w:ilvl="3" w:tplc="240A000F" w:tentative="1">
+      <w:start w:val="1"/>
+      <w:numFmt w:val="decimal"/>
+      <w:lvlText w:val="%4."/>
+      <w:lvlJc w:val="left"/>
+      <w:pPr>
+        <w:ind w:left="2880" w:hanging="360"/>
+      </w:pPr>
+    </w:lvl>
+    <w:lvl w:ilvl="4" w:tplc="240A0019" w:tentative="1">
+      <w:start w:val="1"/>
+      <w:numFmt w:val="lowerLetter"/>
+      <w:lvlText w:val="%5."/>
+      <w:lvlJc w:val="left"/>
+      <w:pPr>
+        <w:ind w:left="3600" w:hanging="360"/>
+      </w:pPr>
+    </w:lvl>
+    <w:lvl w:ilvl="5" w:tplc="240A001B" w:tentative="1">
+      <w:start w:val="1"/>
+      <w:numFmt w:val="lowerRoman"/>
+      <w:lvlText w:val="%6."/>
+      <w:lvlJc w:val="right"/>
+      <w:pPr>
+        <w:ind w:left="4320" w:hanging="180"/>
+      </w:pPr>
+    </w:lvl>
+    <w:lvl w:ilvl="6" w:tplc="240A000F" w:tentative="1">
+      <w:start w:val="1"/>
+      <w:numFmt w:val="decimal"/>
+      <w:lvlText w:val="%7."/>
+      <w:lvlJc w:val="left"/>
+      <w:pPr>
+        <w:ind w:left="5040" w:hanging="360"/>
+      </w:pPr>
+    </w:lvl>
+    <w:lvl w:ilvl="7" w:tplc="240A0019" w:tentative="1">
+      <w:start w:val="1"/>
+      <w:numFmt w:val="lowerLetter"/>
+      <w:lvlText w:val="%8."/>
+      <w:lvlJc w:val="left"/>
+      <w:pPr>
+        <w:ind w:left="5760" w:hanging="360"/>
+      </w:pPr>
+    </w:lvl>
+    <w:lvl w:ilvl="8" w:tplc="240A001B" w:tentative="1">
+      <w:start w:val="1"/>
+      <w:numFmt w:val="lowerRoman"/>
+      <w:lvlText w:val="%9."/>
+      <w:lvlJc w:val="right"/>
+      <w:pPr>
+        <w:ind w:left="6480" w:hanging="180"/>
+      </w:pPr>
+    </w:lvl>
+  </w:abstractNum>
+  <w:abstractNum w:abstractNumId="11" w15:restartNumberingAfterBreak="0">
+    <w:nsid w:val="78900F1C"/>
+    <w:multiLevelType w:val="hybridMultilevel"/>
+    <w:tmpl w:val="3EC6B91E"/>
+    <w:lvl w:ilvl="0" w:tplc="240A000F">
+      <w:start w:val="1"/>
+      <w:numFmt w:val="decimal"/>
+      <w:lvlText w:val="%1."/>
+      <w:lvlJc w:val="left"/>
+      <w:pPr>
+        <w:ind w:left="720" w:hanging="360"/>
+      </w:pPr>
+      <w:rPr>
+        <w:rFonts w:hint="default"/>
+      </w:rPr>
+    </w:lvl>
+    <w:lvl w:ilvl="1" w:tplc="240A0019" w:tentative="1">
+      <w:start w:val="1"/>
+      <w:numFmt w:val="lowerLetter"/>
+      <w:lvlText w:val="%2."/>
+      <w:lvlJc w:val="left"/>
+      <w:pPr>
+        <w:ind w:left="1440" w:hanging="360"/>
+      </w:pPr>
+    </w:lvl>
+    <w:lvl w:ilvl="2" w:tplc="240A001B" w:tentative="1">
+      <w:start w:val="1"/>
+      <w:numFmt w:val="lowerRoman"/>
+      <w:lvlText w:val="%3."/>
+      <w:lvlJc w:val="right"/>
+      <w:pPr>
+        <w:ind w:left="2160" w:hanging="180"/>
+      </w:pPr>
+    </w:lvl>
+    <w:lvl w:ilvl="3" w:tplc="240A000F" w:tentative="1">
+      <w:start w:val="1"/>
+      <w:numFmt w:val="decimal"/>
+      <w:lvlText w:val="%4."/>
+      <w:lvlJc w:val="left"/>
+      <w:pPr>
+        <w:ind w:left="2880" w:hanging="360"/>
+      </w:pPr>
+    </w:lvl>
+    <w:lvl w:ilvl="4" w:tplc="240A0019" w:tentative="1">
+      <w:start w:val="1"/>
+      <w:numFmt w:val="lowerLetter"/>
+      <w:lvlText w:val="%5."/>
+      <w:lvlJc w:val="left"/>
+      <w:pPr>
+        <w:ind w:left="3600" w:hanging="360"/>
+      </w:pPr>
+    </w:lvl>
+    <w:lvl w:ilvl="5" w:tplc="240A001B" w:tentative="1">
+      <w:start w:val="1"/>
+      <w:numFmt w:val="lowerRoman"/>
+      <w:lvlText w:val="%6."/>
+      <w:lvlJc w:val="right"/>
+      <w:pPr>
+        <w:ind w:left="4320" w:hanging="180"/>
+      </w:pPr>
+    </w:lvl>
+    <w:lvl w:ilvl="6" w:tplc="240A000F" w:tentative="1">
+      <w:start w:val="1"/>
+      <w:numFmt w:val="decimal"/>
+      <w:lvlText w:val="%7."/>
+      <w:lvlJc w:val="left"/>
+      <w:pPr>
+        <w:ind w:left="5040" w:hanging="360"/>
+      </w:pPr>
+    </w:lvl>
+    <w:lvl w:ilvl="7" w:tplc="240A0019" w:tentative="1">
+      <w:start w:val="1"/>
+      <w:numFmt w:val="lowerLetter"/>
+      <w:lvlText w:val="%8."/>
+      <w:lvlJc w:val="left"/>
+      <w:pPr>
+        <w:ind w:left="5760" w:hanging="360"/>
+      </w:pPr>
+    </w:lvl>
+    <w:lvl w:ilvl="8" w:tplc="240A001B" w:tentative="1">
+      <w:start w:val="1"/>
+      <w:numFmt w:val="lowerRoman"/>
+      <w:lvlText w:val="%9."/>
+      <w:lvlJc w:val="right"/>
+      <w:pPr>
+        <w:ind w:left="6480" w:hanging="180"/>
+      </w:pPr>
+    </w:lvl>
+  </w:abstractNum>
   <w:num w:numId="1">
+    <w:abstractNumId w:val="1"/>
+  </w:num>
+  <w:num w:numId="2">
+    <w:abstractNumId w:val="8"/>
+  </w:num>
+  <w:num w:numId="3">
+    <w:abstractNumId w:val="9"/>
+  </w:num>
+  <w:num w:numId="4">
+    <w:abstractNumId w:val="2"/>
+  </w:num>
+  <w:num w:numId="5">
+    <w:abstractNumId w:val="6"/>
+  </w:num>
+  <w:num w:numId="6">
+    <w:abstractNumId w:val="3"/>
+  </w:num>
+  <w:num w:numId="7">
     <w:abstractNumId w:val="0"/>
   </w:num>
-  <w:num w:numId="2">
-    <w:abstractNumId w:val="2"/>
+  <w:num w:numId="8">
+    <w:abstractNumId w:val="11"/>
   </w:num>
-  <w:num w:numId="3">
-    <w:abstractNumId w:val="3"/>
+  <w:num w:numId="9">
+    <w:abstractNumId w:val="4"/>
   </w:num>
-  <w:num w:numId="4">
-    <w:abstractNumId w:val="1"/>
+  <w:num w:numId="10">
+    <w:abstractNumId w:val="7"/>
+  </w:num>
+  <w:num w:numId="11">
+    <w:abstractNumId w:val="10"/>
+  </w:num>
+  <w:num w:numId="12">
+    <w:abstractNumId w:val="5"/>
+    <w:lvlOverride w:ilvl="0">
+      <w:startOverride w:val="1"/>
+    </w:lvlOverride>
+    <w:lvlOverride w:ilvl="1">
+      <w:startOverride w:val="1"/>
+    </w:lvlOverride>
+    <w:lvlOverride w:ilvl="2">
+      <w:startOverride w:val="1"/>
+    </w:lvlOverride>
+    <w:lvlOverride w:ilvl="3">
+      <w:startOverride w:val="1"/>
+    </w:lvlOverride>
+    <w:lvlOverride w:ilvl="4">
+      <w:startOverride w:val="1"/>
+    </w:lvlOverride>
+    <w:lvlOverride w:ilvl="5">
+      <w:startOverride w:val="1"/>
+    </w:lvlOverride>
+    <w:lvlOverride w:ilvl="6">
+      <w:startOverride w:val="1"/>
+    </w:lvlOverride>
+    <w:lvlOverride w:ilvl="7">
+      <w:startOverride w:val="1"/>
+    </w:lvlOverride>
+    <w:lvlOverride w:ilvl="8">
+      <w:startOverride w:val="1"/>
+    </w:lvlOverride>
   </w:num>
 </w:numbering>
 </file>

</xml_diff>

<commit_message>
Se añadieron las pruebas import y exporte
</commit_message>
<xml_diff>
--- a/Lab06/Lab06.docx
+++ b/Lab06/Lab06.docx
@@ -3102,15 +3102,26 @@
       <w:pPr>
         <w:pStyle w:val="Prrafodelista"/>
         <w:rPr>
-          <w:lang w:val="es-CO"/>
-        </w:rPr>
-      </w:pPr>
-      <w:r>
-        <w:rPr>
+          <w:b/>
+          <w:lang w:val="es-CO"/>
+        </w:rPr>
+      </w:pPr>
+      <w:r>
+        <w:rPr>
+          <w:b/>
           <w:lang w:val="es-CO"/>
         </w:rPr>
         <w:t>Archivo .java</w:t>
       </w:r>
+    </w:p>
+    <w:p>
+      <w:pPr>
+        <w:pStyle w:val="Prrafodelista"/>
+        <w:rPr>
+          <w:b/>
+          <w:lang w:val="es-CO"/>
+        </w:rPr>
+      </w:pPr>
     </w:p>
     <w:p>
       <w:pPr>
@@ -3127,8 +3138,41 @@
         <w:rPr>
           <w:lang w:val="es-CO"/>
         </w:rPr>
+        <w:lastRenderedPageBreak/>
         <w:t>Perfeccionen el manejo de excepciones de los métodos abra y salve detallando los errores.</w:t>
       </w:r>
+    </w:p>
+    <w:p>
+      <w:pPr>
+        <w:pStyle w:val="Prrafodelista"/>
+        <w:rPr>
+          <w:lang w:val="es-CO"/>
+        </w:rPr>
+      </w:pPr>
+    </w:p>
+    <w:p>
+      <w:pPr>
+        <w:pStyle w:val="Prrafodelista"/>
+        <w:rPr>
+          <w:b/>
+          <w:lang w:val="es-CO"/>
+        </w:rPr>
+      </w:pPr>
+      <w:r>
+        <w:rPr>
+          <w:b/>
+          <w:lang w:val="es-CO"/>
+        </w:rPr>
+        <w:t>Archivo .java</w:t>
+      </w:r>
+    </w:p>
+    <w:p>
+      <w:pPr>
+        <w:pStyle w:val="Prrafodelista"/>
+        <w:rPr>
+          <w:lang w:val="es-CO"/>
+        </w:rPr>
+      </w:pPr>
     </w:p>
     <w:p>
       <w:pPr>
@@ -3145,16 +3189,64 @@
         <w:rPr>
           <w:lang w:val="es-CO"/>
         </w:rPr>
-        <w:lastRenderedPageBreak/>
-        <w:t>Reali</w:t>
-      </w:r>
-      <w:bookmarkStart w:id="0" w:name="_GoBack"/>
-      <w:bookmarkEnd w:id="0"/>
-      <w:r>
-        <w:rPr>
-          <w:lang w:val="es-CO"/>
-        </w:rPr>
-        <w:t xml:space="preserve">cen una prueba de aceptación para validar cada uno de los nuevos mensajes diseñados, ejecútenla y capturen la pantalla final. </w:t>
+        <w:t xml:space="preserve">Realicen una prueba de aceptación para validar cada uno de los nuevos mensajes diseñados, ejecútenla y capturen la pantalla final. </w:t>
+      </w:r>
+    </w:p>
+    <w:p>
+      <w:pPr>
+        <w:pStyle w:val="Prrafodelista"/>
+        <w:rPr>
+          <w:lang w:val="es-CO"/>
+        </w:rPr>
+      </w:pPr>
+    </w:p>
+    <w:p>
+      <w:pPr>
+        <w:pStyle w:val="Prrafodelista"/>
+        <w:rPr>
+          <w:lang w:val="es-CO"/>
+        </w:rPr>
+      </w:pPr>
+      <w:r>
+        <w:rPr>
+          <w:noProof/>
+          <w:lang w:val="es-CO" w:eastAsia="es-CO"/>
+        </w:rPr>
+        <w:drawing>
+          <wp:inline distT="0" distB="0" distL="0" distR="0" wp14:anchorId="56EBB17C" wp14:editId="70DC574C">
+            <wp:extent cx="5410200" cy="1714500"/>
+            <wp:effectExtent l="0" t="0" r="0" b="0"/>
+            <wp:docPr id="16" name="Imagen 16"/>
+            <wp:cNvGraphicFramePr>
+              <a:graphicFrameLocks xmlns:a="http://schemas.openxmlformats.org/drawingml/2006/main" noChangeAspect="1"/>
+            </wp:cNvGraphicFramePr>
+            <a:graphic xmlns:a="http://schemas.openxmlformats.org/drawingml/2006/main">
+              <a:graphicData uri="http://schemas.openxmlformats.org/drawingml/2006/picture">
+                <pic:pic xmlns:pic="http://schemas.openxmlformats.org/drawingml/2006/picture">
+                  <pic:nvPicPr>
+                    <pic:cNvPr id="1" name=""/>
+                    <pic:cNvPicPr/>
+                  </pic:nvPicPr>
+                  <pic:blipFill>
+                    <a:blip r:embed="rId31"/>
+                    <a:stretch>
+                      <a:fillRect/>
+                    </a:stretch>
+                  </pic:blipFill>
+                  <pic:spPr>
+                    <a:xfrm>
+                      <a:off x="0" y="0"/>
+                      <a:ext cx="5410200" cy="1714500"/>
+                    </a:xfrm>
+                    <a:prstGeom prst="rect">
+                      <a:avLst/>
+                    </a:prstGeom>
+                  </pic:spPr>
+                </pic:pic>
+              </a:graphicData>
+            </a:graphic>
+          </wp:inline>
+        </w:drawing>
       </w:r>
     </w:p>
     <w:p>
@@ -3259,6 +3351,39 @@
     <w:p>
       <w:pPr>
         <w:pStyle w:val="Prrafodelista"/>
+        <w:rPr>
+          <w:b/>
+          <w:lang w:val="es-CO"/>
+        </w:rPr>
+      </w:pPr>
+    </w:p>
+    <w:p>
+      <w:pPr>
+        <w:pStyle w:val="Prrafodelista"/>
+        <w:rPr>
+          <w:b/>
+          <w:lang w:val="es-CO"/>
+        </w:rPr>
+      </w:pPr>
+      <w:r>
+        <w:rPr>
+          <w:b/>
+          <w:lang w:val="es-CO"/>
+        </w:rPr>
+        <w:t>Archivo .java</w:t>
+      </w:r>
+    </w:p>
+    <w:p>
+      <w:pPr>
+        <w:pStyle w:val="Prrafodelista"/>
+        <w:rPr>
+          <w:lang w:val="es-CO"/>
+        </w:rPr>
+      </w:pPr>
+    </w:p>
+    <w:p>
+      <w:pPr>
+        <w:pStyle w:val="Prrafodelista"/>
         <w:numPr>
           <w:ilvl w:val="0"/>
           <w:numId w:val="9"/>
@@ -3303,6 +3428,39 @@
     <w:p>
       <w:pPr>
         <w:pStyle w:val="Prrafodelista"/>
+        <w:rPr>
+          <w:u w:val="single"/>
+          <w:lang w:val="es-CO"/>
+        </w:rPr>
+      </w:pPr>
+    </w:p>
+    <w:p>
+      <w:pPr>
+        <w:pStyle w:val="Prrafodelista"/>
+        <w:rPr>
+          <w:b/>
+          <w:lang w:val="es-CO"/>
+        </w:rPr>
+      </w:pPr>
+      <w:r>
+        <w:rPr>
+          <w:b/>
+          <w:lang w:val="es-CO"/>
+        </w:rPr>
+        <w:t>Archivo .java</w:t>
+      </w:r>
+    </w:p>
+    <w:p>
+      <w:pPr>
+        <w:pStyle w:val="Prrafodelista"/>
+        <w:rPr>
+          <w:lang w:val="es-CO"/>
+        </w:rPr>
+      </w:pPr>
+    </w:p>
+    <w:p>
+      <w:pPr>
+        <w:pStyle w:val="Prrafodelista"/>
         <w:numPr>
           <w:ilvl w:val="0"/>
           <w:numId w:val="9"/>
@@ -3317,6 +3475,82 @@
         </w:rPr>
         <w:t xml:space="preserve">Realicen una prueba de aceptación para validad cada uno de los nuevos mensajes diseñados, ejecútenla y capturen la pantalla final. </w:t>
       </w:r>
+    </w:p>
+    <w:p>
+      <w:pPr>
+        <w:pStyle w:val="Prrafodelista"/>
+        <w:rPr>
+          <w:lang w:val="es-CO"/>
+        </w:rPr>
+      </w:pPr>
+    </w:p>
+    <w:p>
+      <w:pPr>
+        <w:pStyle w:val="Prrafodelista"/>
+        <w:rPr>
+          <w:lang w:val="es-CO"/>
+        </w:rPr>
+      </w:pPr>
+      <w:r>
+        <w:rPr>
+          <w:noProof/>
+          <w:lang w:val="es-CO" w:eastAsia="es-CO"/>
+        </w:rPr>
+        <w:lastRenderedPageBreak/>
+        <w:drawing>
+          <wp:inline distT="0" distB="0" distL="0" distR="0" wp14:anchorId="035BEACE" wp14:editId="362B07AD">
+            <wp:extent cx="5438775" cy="3114675"/>
+            <wp:effectExtent l="0" t="0" r="9525" b="9525"/>
+            <wp:docPr id="17" name="Imagen 17"/>
+            <wp:cNvGraphicFramePr>
+              <a:graphicFrameLocks xmlns:a="http://schemas.openxmlformats.org/drawingml/2006/main" noChangeAspect="1"/>
+            </wp:cNvGraphicFramePr>
+            <a:graphic xmlns:a="http://schemas.openxmlformats.org/drawingml/2006/main">
+              <a:graphicData uri="http://schemas.openxmlformats.org/drawingml/2006/picture">
+                <pic:pic xmlns:pic="http://schemas.openxmlformats.org/drawingml/2006/picture">
+                  <pic:nvPicPr>
+                    <pic:cNvPr id="1" name=""/>
+                    <pic:cNvPicPr/>
+                  </pic:nvPicPr>
+                  <pic:blipFill>
+                    <a:blip r:embed="rId32"/>
+                    <a:stretch>
+                      <a:fillRect/>
+                    </a:stretch>
+                  </pic:blipFill>
+                  <pic:spPr>
+                    <a:xfrm>
+                      <a:off x="0" y="0"/>
+                      <a:ext cx="5438775" cy="3114675"/>
+                    </a:xfrm>
+                    <a:prstGeom prst="rect">
+                      <a:avLst/>
+                    </a:prstGeom>
+                  </pic:spPr>
+                </pic:pic>
+              </a:graphicData>
+            </a:graphic>
+          </wp:inline>
+        </w:drawing>
+      </w:r>
+      <w:bookmarkStart w:id="0" w:name="_GoBack"/>
+      <w:bookmarkEnd w:id="0"/>
+    </w:p>
+    <w:p>
+      <w:pPr>
+        <w:pStyle w:val="Prrafodelista"/>
+        <w:rPr>
+          <w:lang w:val="es-CO"/>
+        </w:rPr>
+      </w:pPr>
+    </w:p>
+    <w:p>
+      <w:pPr>
+        <w:pStyle w:val="Prrafodelista"/>
+        <w:rPr>
+          <w:lang w:val="es-CO"/>
+        </w:rPr>
+      </w:pPr>
     </w:p>
     <w:p>
       <w:pPr>
@@ -3621,6 +3855,7 @@
         <w:rPr>
           <w:lang w:val="es-CO"/>
         </w:rPr>
+        <w:lastRenderedPageBreak/>
         <w:t>¿Cuál es el estado actual del laboratorio? ¿Por qué?</w:t>
       </w:r>
     </w:p>
@@ -3727,7 +3962,6 @@
         <w:rPr>
           <w:lang w:val="es-CO"/>
         </w:rPr>
-        <w:lastRenderedPageBreak/>
         <w:t>¿Cuál consideran fue su mayor logro? ¿Por qué? ¿Cuál consideran que fue si mayor problema? ¿Qué hicieron para resolverlo?</w:t>
       </w:r>
     </w:p>

</xml_diff>

<commit_message>
Se termino la parte del woerd y codigo, falta astah
</commit_message>
<xml_diff>
--- a/Lab06/Lab06.docx
+++ b/Lab06/Lab06.docx
@@ -3533,8 +3533,6 @@
           </wp:inline>
         </w:drawing>
       </w:r>
-      <w:bookmarkStart w:id="0" w:name="_GoBack"/>
-      <w:bookmarkEnd w:id="0"/>
     </w:p>
     <w:p>
       <w:pPr>
@@ -3623,6 +3621,38 @@
     <w:p>
       <w:pPr>
         <w:pStyle w:val="Prrafodelista"/>
+        <w:rPr>
+          <w:lang w:val="es-CO"/>
+        </w:rPr>
+      </w:pPr>
+    </w:p>
+    <w:p>
+      <w:pPr>
+        <w:pStyle w:val="Prrafodelista"/>
+        <w:rPr>
+          <w:b/>
+          <w:lang w:val="es-CO"/>
+        </w:rPr>
+      </w:pPr>
+      <w:r>
+        <w:rPr>
+          <w:b/>
+          <w:lang w:val="es-CO"/>
+        </w:rPr>
+        <w:t>Archivo .java</w:t>
+      </w:r>
+    </w:p>
+    <w:p>
+      <w:pPr>
+        <w:pStyle w:val="Prrafodelista"/>
+        <w:rPr>
+          <w:lang w:val="es-CO"/>
+        </w:rPr>
+      </w:pPr>
+    </w:p>
+    <w:p>
+      <w:pPr>
+        <w:pStyle w:val="Prrafodelista"/>
         <w:numPr>
           <w:ilvl w:val="0"/>
           <w:numId w:val="10"/>
@@ -3641,6 +3671,38 @@
     <w:p>
       <w:pPr>
         <w:pStyle w:val="Prrafodelista"/>
+        <w:rPr>
+          <w:lang w:val="es-CO"/>
+        </w:rPr>
+      </w:pPr>
+    </w:p>
+    <w:p>
+      <w:pPr>
+        <w:pStyle w:val="Prrafodelista"/>
+        <w:rPr>
+          <w:b/>
+          <w:lang w:val="es-CO"/>
+        </w:rPr>
+      </w:pPr>
+      <w:r>
+        <w:rPr>
+          <w:b/>
+          <w:lang w:val="es-CO"/>
+        </w:rPr>
+        <w:t>Archivo .java</w:t>
+      </w:r>
+    </w:p>
+    <w:p>
+      <w:pPr>
+        <w:pStyle w:val="Prrafodelista"/>
+        <w:rPr>
+          <w:lang w:val="es-CO"/>
+        </w:rPr>
+      </w:pPr>
+    </w:p>
+    <w:p>
+      <w:pPr>
+        <w:pStyle w:val="Prrafodelista"/>
         <w:numPr>
           <w:ilvl w:val="0"/>
           <w:numId w:val="10"/>
@@ -3663,6 +3725,55 @@
           <w:lang w:val="es-CO"/>
         </w:rPr>
       </w:pPr>
+      <w:r>
+        <w:rPr>
+          <w:noProof/>
+          <w:lang w:val="es-CO" w:eastAsia="es-CO"/>
+        </w:rPr>
+        <w:drawing>
+          <wp:inline distT="0" distB="0" distL="0" distR="0" wp14:anchorId="4B63812B" wp14:editId="325B0AFA">
+            <wp:extent cx="5612130" cy="439420"/>
+            <wp:effectExtent l="0" t="0" r="7620" b="0"/>
+            <wp:docPr id="9" name="Imagen 9"/>
+            <wp:cNvGraphicFramePr>
+              <a:graphicFrameLocks xmlns:a="http://schemas.openxmlformats.org/drawingml/2006/main" noChangeAspect="1"/>
+            </wp:cNvGraphicFramePr>
+            <a:graphic xmlns:a="http://schemas.openxmlformats.org/drawingml/2006/main">
+              <a:graphicData uri="http://schemas.openxmlformats.org/drawingml/2006/picture">
+                <pic:pic xmlns:pic="http://schemas.openxmlformats.org/drawingml/2006/picture">
+                  <pic:nvPicPr>
+                    <pic:cNvPr id="1" name=""/>
+                    <pic:cNvPicPr/>
+                  </pic:nvPicPr>
+                  <pic:blipFill>
+                    <a:blip r:embed="rId33"/>
+                    <a:stretch>
+                      <a:fillRect/>
+                    </a:stretch>
+                  </pic:blipFill>
+                  <pic:spPr>
+                    <a:xfrm>
+                      <a:off x="0" y="0"/>
+                      <a:ext cx="5612130" cy="439420"/>
+                    </a:xfrm>
+                    <a:prstGeom prst="rect">
+                      <a:avLst/>
+                    </a:prstGeom>
+                  </pic:spPr>
+                </pic:pic>
+              </a:graphicData>
+            </a:graphic>
+          </wp:inline>
+        </w:drawing>
+      </w:r>
+    </w:p>
+    <w:p>
+      <w:pPr>
+        <w:pStyle w:val="Prrafodelista"/>
+        <w:rPr>
+          <w:lang w:val="es-CO"/>
+        </w:rPr>
+      </w:pPr>
     </w:p>
     <w:p>
       <w:pPr>
@@ -3728,6 +3839,30 @@
     <w:p>
       <w:pPr>
         <w:pStyle w:val="Prrafodelista"/>
+        <w:rPr>
+          <w:lang w:val="es-CO"/>
+        </w:rPr>
+      </w:pPr>
+    </w:p>
+    <w:p>
+      <w:pPr>
+        <w:pStyle w:val="Prrafodelista"/>
+        <w:rPr>
+          <w:b/>
+          <w:lang w:val="es-CO"/>
+        </w:rPr>
+      </w:pPr>
+      <w:r>
+        <w:rPr>
+          <w:b/>
+          <w:lang w:val="es-CO"/>
+        </w:rPr>
+        <w:t>Archivo .java</w:t>
+      </w:r>
+    </w:p>
+    <w:p>
+      <w:pPr>
+        <w:pStyle w:val="Prrafodelista"/>
         <w:numPr>
           <w:ilvl w:val="0"/>
           <w:numId w:val="11"/>
@@ -3740,8 +3875,41 @@
         <w:rPr>
           <w:lang w:val="es-CO"/>
         </w:rPr>
+        <w:lastRenderedPageBreak/>
         <w:t>Perfeccionen los métodos importe y exporte para que pueda servir para cualquier tipo de elemento creados en el futuro</w:t>
       </w:r>
+    </w:p>
+    <w:p>
+      <w:pPr>
+        <w:pStyle w:val="Prrafodelista"/>
+        <w:rPr>
+          <w:lang w:val="es-CO"/>
+        </w:rPr>
+      </w:pPr>
+    </w:p>
+    <w:p>
+      <w:pPr>
+        <w:pStyle w:val="Prrafodelista"/>
+        <w:rPr>
+          <w:b/>
+          <w:lang w:val="es-CO"/>
+        </w:rPr>
+      </w:pPr>
+      <w:r>
+        <w:rPr>
+          <w:b/>
+          <w:lang w:val="es-CO"/>
+        </w:rPr>
+        <w:t>Archiva .java</w:t>
+      </w:r>
+    </w:p>
+    <w:p>
+      <w:pPr>
+        <w:pStyle w:val="Prrafodelista"/>
+        <w:rPr>
+          <w:lang w:val="es-CO"/>
+        </w:rPr>
+      </w:pPr>
     </w:p>
     <w:p>
       <w:pPr>
@@ -3760,6 +3928,122 @@
         </w:rPr>
         <w:t xml:space="preserve">Escriban otro archivo de pruebas, llámelo automataErrG.txt para probar la flexibilidad. Presente las pantallas que contenga un error significativo. </w:t>
       </w:r>
+    </w:p>
+    <w:p>
+      <w:pPr>
+        <w:pStyle w:val="Prrafodelista"/>
+        <w:rPr>
+          <w:lang w:val="es-CO"/>
+        </w:rPr>
+      </w:pPr>
+    </w:p>
+    <w:p>
+      <w:pPr>
+        <w:pStyle w:val="Prrafodelista"/>
+        <w:rPr>
+          <w:lang w:val="es-CO"/>
+        </w:rPr>
+      </w:pPr>
+      <w:r>
+        <w:rPr>
+          <w:noProof/>
+          <w:lang w:val="es-CO" w:eastAsia="es-CO"/>
+        </w:rPr>
+        <w:drawing>
+          <wp:inline distT="0" distB="0" distL="0" distR="0" wp14:anchorId="04CF3158" wp14:editId="4E16462E">
+            <wp:extent cx="5343525" cy="3790950"/>
+            <wp:effectExtent l="0" t="0" r="9525" b="0"/>
+            <wp:docPr id="19" name="Imagen 19"/>
+            <wp:cNvGraphicFramePr>
+              <a:graphicFrameLocks xmlns:a="http://schemas.openxmlformats.org/drawingml/2006/main" noChangeAspect="1"/>
+            </wp:cNvGraphicFramePr>
+            <a:graphic xmlns:a="http://schemas.openxmlformats.org/drawingml/2006/main">
+              <a:graphicData uri="http://schemas.openxmlformats.org/drawingml/2006/picture">
+                <pic:pic xmlns:pic="http://schemas.openxmlformats.org/drawingml/2006/picture">
+                  <pic:nvPicPr>
+                    <pic:cNvPr id="1" name=""/>
+                    <pic:cNvPicPr/>
+                  </pic:nvPicPr>
+                  <pic:blipFill>
+                    <a:blip r:embed="rId34"/>
+                    <a:stretch>
+                      <a:fillRect/>
+                    </a:stretch>
+                  </pic:blipFill>
+                  <pic:spPr>
+                    <a:xfrm>
+                      <a:off x="0" y="0"/>
+                      <a:ext cx="5343525" cy="3790950"/>
+                    </a:xfrm>
+                    <a:prstGeom prst="rect">
+                      <a:avLst/>
+                    </a:prstGeom>
+                  </pic:spPr>
+                </pic:pic>
+              </a:graphicData>
+            </a:graphic>
+          </wp:inline>
+        </w:drawing>
+      </w:r>
+    </w:p>
+    <w:p>
+      <w:pPr>
+        <w:pStyle w:val="Prrafodelista"/>
+        <w:rPr>
+          <w:lang w:val="es-CO"/>
+        </w:rPr>
+      </w:pPr>
+    </w:p>
+    <w:p>
+      <w:pPr>
+        <w:pStyle w:val="Prrafodelista"/>
+        <w:rPr>
+          <w:lang w:val="es-CO"/>
+        </w:rPr>
+      </w:pPr>
+      <w:bookmarkStart w:id="0" w:name="_GoBack"/>
+      <w:r>
+        <w:rPr>
+          <w:noProof/>
+          <w:lang w:val="es-CO" w:eastAsia="es-CO"/>
+        </w:rPr>
+        <w:drawing>
+          <wp:inline distT="0" distB="0" distL="0" distR="0" wp14:anchorId="3C873C9F" wp14:editId="4DC73D78">
+            <wp:extent cx="5612130" cy="1306830"/>
+            <wp:effectExtent l="0" t="0" r="7620" b="7620"/>
+            <wp:docPr id="20" name="Imagen 20"/>
+            <wp:cNvGraphicFramePr>
+              <a:graphicFrameLocks xmlns:a="http://schemas.openxmlformats.org/drawingml/2006/main" noChangeAspect="1"/>
+            </wp:cNvGraphicFramePr>
+            <a:graphic xmlns:a="http://schemas.openxmlformats.org/drawingml/2006/main">
+              <a:graphicData uri="http://schemas.openxmlformats.org/drawingml/2006/picture">
+                <pic:pic xmlns:pic="http://schemas.openxmlformats.org/drawingml/2006/picture">
+                  <pic:nvPicPr>
+                    <pic:cNvPr id="1" name=""/>
+                    <pic:cNvPicPr/>
+                  </pic:nvPicPr>
+                  <pic:blipFill>
+                    <a:blip r:embed="rId35"/>
+                    <a:stretch>
+                      <a:fillRect/>
+                    </a:stretch>
+                  </pic:blipFill>
+                  <pic:spPr>
+                    <a:xfrm>
+                      <a:off x="0" y="0"/>
+                      <a:ext cx="5612130" cy="1306830"/>
+                    </a:xfrm>
+                    <a:prstGeom prst="rect">
+                      <a:avLst/>
+                    </a:prstGeom>
+                  </pic:spPr>
+                </pic:pic>
+              </a:graphicData>
+            </a:graphic>
+          </wp:inline>
+        </w:drawing>
+      </w:r>
+      <w:bookmarkEnd w:id="0"/>
     </w:p>
     <w:p>
       <w:pPr>

</xml_diff>